<commit_message>
Criacao das tabelas do RNU
</commit_message>
<xml_diff>
--- a/Relatorio_Projeto.docx
+++ b/Relatorio_Projeto.docx
@@ -4205,10 +4205,10 @@
           <w:noProof/>
         </w:rPr>
         <w:drawing>
-          <wp:inline distT="0" distB="0" distL="0" distR="0" wp14:anchorId="25AB53C4" wp14:editId="1AE7269A">
-            <wp:extent cx="5057375" cy="5294812"/>
+          <wp:inline distT="0" distB="0" distL="0" distR="0" wp14:anchorId="03781317" wp14:editId="001F2047">
+            <wp:extent cx="3710806" cy="4240924"/>
             <wp:effectExtent l="0" t="0" r="0" b="0"/>
-            <wp:docPr id="2055425967" name="Imagem 1" descr="Uma imagem com texto, captura de ecrã, software, Software de multimédia&#10;&#10;Descrição gerada automaticamente"/>
+            <wp:docPr id="1278830618" name="Imagem 1" descr="Uma imagem com texto, captura de ecrã, software, Software de multimédia&#10;&#10;Descrição gerada automaticamente"/>
             <wp:cNvGraphicFramePr>
               <a:graphicFrameLocks xmlns:a="http://schemas.openxmlformats.org/drawingml/2006/main" noChangeAspect="1"/>
             </wp:cNvGraphicFramePr>
@@ -4216,18 +4216,18 @@
               <a:graphicData uri="http://schemas.openxmlformats.org/drawingml/2006/picture">
                 <pic:pic xmlns:pic="http://schemas.openxmlformats.org/drawingml/2006/picture">
                   <pic:nvPicPr>
-                    <pic:cNvPr id="2055425967" name="Imagem 1" descr="Uma imagem com texto, captura de ecrã, software, Software de multimédia&#10;&#10;Descrição gerada automaticamente"/>
+                    <pic:cNvPr id="1278830618" name="Imagem 1" descr="Uma imagem com texto, captura de ecrã, software, Software de multimédia&#10;&#10;Descrição gerada automaticamente"/>
                     <pic:cNvPicPr/>
                   </pic:nvPicPr>
                   <pic:blipFill rotWithShape="1">
                     <a:blip r:embed="rId14"/>
-                    <a:srcRect l="8356" t="31065" r="59272" b="8682"/>
+                    <a:srcRect l="20355" t="10758" r="44017" b="16855"/>
                     <a:stretch/>
                   </pic:blipFill>
                   <pic:spPr bwMode="auto">
                     <a:xfrm>
                       <a:off x="0" y="0"/>
-                      <a:ext cx="5088397" cy="5327291"/>
+                      <a:ext cx="3727947" cy="4260514"/>
                     </a:xfrm>
                     <a:prstGeom prst="rect">
                       <a:avLst/>
@@ -4283,6 +4283,7 @@
     </w:p>
     <w:p>
       <w:pPr>
+        <w:spacing w:before="240"/>
         <w:ind w:firstLine="567"/>
         <w:rPr>
           <w:sz w:val="28"/>
@@ -4310,52 +4311,53 @@
           <w:sz w:val="28"/>
           <w:szCs w:val="28"/>
         </w:rPr>
-        <w:t>, é inegável que quanto melhor for o automatismo de uso da aplicação, maior é a satisfação de adquirir o atestado de incapacidade. Com isto, é possível que utentes de cidades diferentes opinem sobre esta forma de obter os documentos e levem essa experiência para outras pessoas, a reco</w:t>
+        <w:t>, é inegável dizer que quanto melhor for o automatismo de uso da aplicação, maior será a facilidade de incentiv</w:t>
       </w:r>
       <w:r>
         <w:rPr>
           <w:sz w:val="28"/>
           <w:szCs w:val="28"/>
         </w:rPr>
-        <w:lastRenderedPageBreak/>
-        <w:t>nhecerem e adotarem o produto de forma a permitir receber os atestados de forma ágil e eficaz. Isto concede um envolvimento mais ativo da população no alcance dos mesmos.</w:t>
-      </w:r>
-    </w:p>
-    <w:p>
-      <w:pPr>
-        <w:ind w:firstLine="567"/>
+        <w:t>o</w:t>
+      </w:r>
+      <w:r>
         <w:rPr>
           <w:sz w:val="28"/>
           <w:szCs w:val="28"/>
         </w:rPr>
-      </w:pPr>
+        <w:t xml:space="preserve"> em adquirir o atestado de incapacidade por via desta aplicação. Com isto, é possível que utentes de cidades diferentes opinem sobre esta forma de obter os documentos e levem essa experiência a outras pessoas, que reconheçam e ado</w:t>
+      </w:r>
       <w:r>
         <w:rPr>
           <w:sz w:val="28"/>
           <w:szCs w:val="28"/>
         </w:rPr>
-        <w:t>Aquando</w:t>
+        <w:t>t</w:t>
       </w:r>
       <w:r>
         <w:rPr>
           <w:sz w:val="28"/>
           <w:szCs w:val="28"/>
         </w:rPr>
-        <w:t xml:space="preserve"> </w:t>
-      </w:r>
-      <w:r>
+        <w:t>em o produto - de forma a permitir receber os atestados de forma ágil e eficaz. Isto concede um envolvimento mais ativo da população na obtenção deste tipo de documentação.</w:t>
+      </w:r>
+    </w:p>
+    <w:p>
+      <w:pPr>
+        <w:spacing w:after="0"/>
+        <w:ind w:firstLine="567"/>
         <w:rPr>
           <w:sz w:val="28"/>
           <w:szCs w:val="28"/>
         </w:rPr>
-        <w:t>da</w:t>
-      </w:r>
+      </w:pPr>
       <w:r>
         <w:rPr>
           <w:sz w:val="28"/>
           <w:szCs w:val="28"/>
         </w:rPr>
-        <w:t xml:space="preserve">s </w:t>
+        <w:lastRenderedPageBreak/>
+        <w:t xml:space="preserve">Relativamente às </w:t>
       </w:r>
       <w:r>
         <w:rPr>
@@ -4371,100 +4373,40 @@
           <w:sz w:val="28"/>
           <w:szCs w:val="28"/>
         </w:rPr>
-        <w:t xml:space="preserve">, </w:t>
-      </w:r>
-      <w:r>
+        <w:t xml:space="preserve">, há a possibilidade de expansão do produto, pelo referido nas forças, isto é, através do conhecimento partilhado por quem usufrui do produto. Incentivar iniciativas para a educação em saúde como formações ou ações de divulgação, serão uma forma de evoluir o produto, e quem sabe, interagir com a formação dos estudantes das universidades e politécnicos. Isto para a criação e melhoramento das funcionalidades do produto. </w:t>
+      </w:r>
+    </w:p>
+    <w:p>
+      <w:pPr>
+        <w:ind w:firstLine="567"/>
         <w:rPr>
           <w:sz w:val="28"/>
           <w:szCs w:val="28"/>
         </w:rPr>
-        <w:t>haverá</w:t>
-      </w:r>
+      </w:pPr>
       <w:r>
         <w:rPr>
           <w:sz w:val="28"/>
           <w:szCs w:val="28"/>
         </w:rPr>
-        <w:t xml:space="preserve"> a possibilidade de expansão do produto, conforme foi referido nas forças, através do conhecimento partilhado por quem usufrui do produto. Incentivar à educação em saúde com formações</w:t>
-      </w:r>
-      <w:r>
+        <w:t>Neste seguimento, a criação de novos empregos também será possível, se a expansão do produto for concretizável. Ao mesmo tempo que tudo isto acontece, o projeto torna-se mais próximo do objetivo inicial.</w:t>
+      </w:r>
+    </w:p>
+    <w:p>
+      <w:pPr>
+        <w:spacing w:after="0"/>
+        <w:ind w:firstLine="567"/>
         <w:rPr>
           <w:sz w:val="28"/>
           <w:szCs w:val="28"/>
         </w:rPr>
-        <w:t xml:space="preserve"> e</w:t>
-      </w:r>
+      </w:pPr>
       <w:r>
         <w:rPr>
           <w:sz w:val="28"/>
           <w:szCs w:val="28"/>
         </w:rPr>
-        <w:t xml:space="preserve"> conhecimento, será uma forma de evoluir o produto</w:t>
-      </w:r>
-      <w:r>
-        <w:rPr>
-          <w:sz w:val="28"/>
-          <w:szCs w:val="28"/>
-        </w:rPr>
-        <w:t xml:space="preserve"> e</w:t>
-      </w:r>
-      <w:r>
-        <w:rPr>
-          <w:sz w:val="28"/>
-          <w:szCs w:val="28"/>
-        </w:rPr>
-        <w:t xml:space="preserve"> interagir com a educação dos estudantes das universidades e politécnicos. Isto para a criação e melhoramento das funcionalidades do produto. A criação de novos empregos também é possível </w:t>
-      </w:r>
-      <w:r>
-        <w:rPr>
-          <w:sz w:val="28"/>
-          <w:szCs w:val="28"/>
-        </w:rPr>
-        <w:t>caso</w:t>
-      </w:r>
-      <w:r>
-        <w:rPr>
-          <w:sz w:val="28"/>
-          <w:szCs w:val="28"/>
-        </w:rPr>
-        <w:t xml:space="preserve"> a expansão do produto </w:t>
-      </w:r>
-      <w:r>
-        <w:rPr>
-          <w:sz w:val="28"/>
-          <w:szCs w:val="28"/>
-        </w:rPr>
-        <w:t>seja</w:t>
-      </w:r>
-      <w:r>
-        <w:rPr>
-          <w:sz w:val="28"/>
-          <w:szCs w:val="28"/>
-        </w:rPr>
-        <w:t xml:space="preserve"> concretizável. Ao mesmo tempo que tudo isto acontece, o projeto torna-se mais próximo do objetivo inicial.</w:t>
-      </w:r>
-    </w:p>
-    <w:p>
-      <w:pPr>
-        <w:ind w:firstLine="567"/>
-        <w:rPr>
-          <w:sz w:val="28"/>
-          <w:szCs w:val="28"/>
-        </w:rPr>
-      </w:pPr>
-      <w:r>
-        <w:rPr>
-          <w:sz w:val="28"/>
-          <w:szCs w:val="28"/>
-        </w:rPr>
-        <w:t>No que tange</w:t>
-      </w:r>
-      <w:r>
-        <w:rPr>
-          <w:sz w:val="28"/>
-          <w:szCs w:val="28"/>
-        </w:rPr>
-        <w:t xml:space="preserve"> às </w:t>
+        <w:t xml:space="preserve">Relativamente às </w:t>
       </w:r>
       <w:r>
         <w:rPr>
@@ -4480,49 +4422,23 @@
           <w:sz w:val="28"/>
           <w:szCs w:val="28"/>
         </w:rPr>
-        <w:t>, existe sempre</w:t>
-      </w:r>
-      <w:r>
+        <w:t>, existe em quase todos os projetos, o problema do investimento. Neste caso, a compra de uma nova tecnologia pode implicar um elevado investimento, assim como a sua manutenção para que não seja objeto de falha ou perda da informação do utente, para referir o cenário mais complicado.</w:t>
+      </w:r>
+    </w:p>
+    <w:p>
+      <w:pPr>
+        <w:ind w:firstLine="567"/>
         <w:rPr>
           <w:sz w:val="28"/>
           <w:szCs w:val="28"/>
         </w:rPr>
-        <w:t xml:space="preserve"> </w:t>
-      </w:r>
+      </w:pPr>
       <w:r>
         <w:rPr>
           <w:sz w:val="28"/>
           <w:szCs w:val="28"/>
         </w:rPr>
-        <w:t>o investimento. Neste caso, a compra de uma nova tecnologia implica um elevado investimento, assim como a sua manutenção para que não seja alvo de falha ou perda da informação do</w:t>
-      </w:r>
-      <w:r>
-        <w:rPr>
-          <w:sz w:val="28"/>
-          <w:szCs w:val="28"/>
-        </w:rPr>
-        <w:t>s</w:t>
-      </w:r>
-      <w:r>
-        <w:rPr>
-          <w:sz w:val="28"/>
-          <w:szCs w:val="28"/>
-        </w:rPr>
-        <w:t xml:space="preserve"> utent</w:t>
-      </w:r>
-      <w:r>
-        <w:rPr>
-          <w:sz w:val="28"/>
-          <w:szCs w:val="28"/>
-        </w:rPr>
-        <w:t>es</w:t>
-      </w:r>
-      <w:r>
-        <w:rPr>
-          <w:sz w:val="28"/>
-          <w:szCs w:val="28"/>
-        </w:rPr>
-        <w:t xml:space="preserve">, entre outros. O uso limitado do produto, apenas em locais com acesso à </w:t>
+        <w:t xml:space="preserve">O uso limitado do produto, apenas em locais com acesso à </w:t>
       </w:r>
       <w:r>
         <w:rPr>
@@ -4531,65 +4447,30 @@
           <w:sz w:val="28"/>
           <w:szCs w:val="28"/>
         </w:rPr>
-        <w:t>internet</w:t>
+        <w:t>Internet</w:t>
       </w:r>
       <w:r>
         <w:rPr>
           <w:sz w:val="28"/>
           <w:szCs w:val="28"/>
         </w:rPr>
-        <w:t>, pode ser também um fator de fraqueza, pois muitas pessoas não tem facilidade no seu acesso</w:t>
-      </w:r>
-      <w:r>
+        <w:t xml:space="preserve">, pode ser também um fator de fraqueza, pois muitas pessoas não têm facilidade no seu acesso. Essa falta de uso pode também influenciar a experiência e conhecimento sobre o produto. </w:t>
+      </w:r>
+    </w:p>
+    <w:p>
+      <w:pPr>
+        <w:ind w:firstLine="567"/>
         <w:rPr>
           <w:sz w:val="28"/>
           <w:szCs w:val="28"/>
         </w:rPr>
-        <w:t>, nomeadamente a população mais envelhecida e pobre</w:t>
-      </w:r>
+      </w:pPr>
       <w:r>
         <w:rPr>
           <w:sz w:val="28"/>
           <w:szCs w:val="28"/>
         </w:rPr>
-        <w:t xml:space="preserve">. Essa falta de uso pode também influenciar </w:t>
-      </w:r>
-      <w:r>
-        <w:rPr>
-          <w:sz w:val="28"/>
-          <w:szCs w:val="28"/>
-        </w:rPr>
-        <w:t>o desconhecimento</w:t>
-      </w:r>
-      <w:r>
-        <w:rPr>
-          <w:sz w:val="28"/>
-          <w:szCs w:val="28"/>
-        </w:rPr>
-        <w:t xml:space="preserve"> sobre o produto. </w:t>
-      </w:r>
-    </w:p>
-    <w:p>
-      <w:pPr>
-        <w:ind w:firstLine="360"/>
-        <w:rPr>
-          <w:sz w:val="28"/>
-          <w:szCs w:val="28"/>
-        </w:rPr>
-      </w:pPr>
-      <w:r>
-        <w:rPr>
-          <w:sz w:val="28"/>
-          <w:szCs w:val="28"/>
-        </w:rPr>
-        <w:t>Por fim, a</w:t>
-      </w:r>
-      <w:r>
-        <w:rPr>
-          <w:sz w:val="28"/>
-          <w:szCs w:val="28"/>
-        </w:rPr>
-        <w:t xml:space="preserve">s </w:t>
+        <w:t xml:space="preserve">Relativamente às </w:t>
       </w:r>
       <w:r>
         <w:rPr>
@@ -4605,73 +4486,31 @@
           <w:sz w:val="28"/>
           <w:szCs w:val="28"/>
         </w:rPr>
-        <w:t>.</w:t>
+        <w:t>, talvez a mais significativ</w:t>
       </w:r>
       <w:r>
         <w:rPr>
           <w:sz w:val="28"/>
           <w:szCs w:val="28"/>
         </w:rPr>
-        <w:t xml:space="preserve"> </w:t>
+        <w:t>a</w:t>
       </w:r>
       <w:r>
         <w:rPr>
           <w:sz w:val="28"/>
           <w:szCs w:val="28"/>
         </w:rPr>
-        <w:t>E</w:t>
-      </w:r>
-      <w:r>
+        <w:t xml:space="preserve"> seja relativa ao facto de haver alternativas à utilização, como pelo recurso ao SNS, o que pode influenciar a escolha do paciente em optar ou não pela utilização deste produto.</w:t>
+      </w:r>
+    </w:p>
+    <w:p>
+      <w:pPr>
+        <w:ind w:firstLine="360"/>
         <w:rPr>
           <w:sz w:val="28"/>
           <w:szCs w:val="28"/>
         </w:rPr>
-        <w:t xml:space="preserve">xistem umas mais importantes que influenciam muitas outras, que são elas, o facto de haver já negócios parecidos, como o SNS, que pode influenciar a escolha do paciente </w:t>
-      </w:r>
-      <w:r>
-        <w:rPr>
-          <w:sz w:val="28"/>
-          <w:szCs w:val="28"/>
-        </w:rPr>
-        <w:t>n</w:t>
-      </w:r>
-      <w:r>
-        <w:rPr>
-          <w:sz w:val="28"/>
-          <w:szCs w:val="28"/>
-        </w:rPr>
-        <w:t>a utilização</w:t>
-      </w:r>
-      <w:r>
-        <w:rPr>
-          <w:sz w:val="28"/>
-          <w:szCs w:val="28"/>
-        </w:rPr>
-        <w:t>, ou não,</w:t>
-      </w:r>
-      <w:r>
-        <w:rPr>
-          <w:sz w:val="28"/>
-          <w:szCs w:val="28"/>
-        </w:rPr>
-        <w:t xml:space="preserve"> do nosso produto; o facto de estar limitado a regulamentos e leis que obrigam a termos de responsabilidade e informação ao utente sobre o uso do mesmo. Por último, o comprometimento da integridade dos dados devido a ruturas no sistema, ou seja, falta de manutenção e </w:t>
-      </w:r>
-      <w:r>
-        <w:rPr>
-          <w:i/>
-          <w:iCs/>
-          <w:sz w:val="28"/>
-          <w:szCs w:val="28"/>
-        </w:rPr>
-        <w:t>software</w:t>
-      </w:r>
-      <w:r>
-        <w:rPr>
-          <w:sz w:val="28"/>
-          <w:szCs w:val="28"/>
-        </w:rPr>
-        <w:t xml:space="preserve"> inadequado para a sua segurança.</w:t>
-      </w:r>
+      </w:pPr>
     </w:p>
     <w:p/>
     <w:p>
@@ -7045,7 +6884,6 @@
               <w:rPr>
                 <w:sz w:val="26"/>
                 <w:szCs w:val="26"/>
-                <w:highlight w:val="yellow"/>
                 <w:lang w:val="pt-PT"/>
               </w:rPr>
               <w:t>saúde</w:t>
@@ -8694,6 +8532,32 @@
         <w:t xml:space="preserve"> - Processos de negócio</w:t>
       </w:r>
       <w:bookmarkEnd w:id="149"/>
+    </w:p>
+    <w:p>
+      <w:pPr>
+        <w:pStyle w:val="Ttulo2"/>
+        <w:rPr>
+          <w:i/>
+          <w:iCs/>
+        </w:rPr>
+      </w:pPr>
+      <w:proofErr w:type="spellStart"/>
+      <w:r>
+        <w:rPr>
+          <w:i/>
+          <w:iCs/>
+        </w:rPr>
+        <w:t>Mock-ups</w:t>
+      </w:r>
+      <w:proofErr w:type="spellEnd"/>
+    </w:p>
+    <w:p>
+      <w:pPr>
+        <w:ind w:left="360"/>
+        <w:rPr>
+          <w:lang w:eastAsia="en-GB"/>
+        </w:rPr>
+      </w:pPr>
     </w:p>
     <w:p>
       <w:pPr>
@@ -12439,7 +12303,7 @@
   <w:abstractNum w:abstractNumId="25" w15:restartNumberingAfterBreak="0">
     <w:nsid w:val="5CBD7B22"/>
     <w:multiLevelType w:val="multilevel"/>
-    <w:tmpl w:val="5F442D28"/>
+    <w:tmpl w:val="68004282"/>
     <w:lvl w:ilvl="0">
       <w:start w:val="1"/>
       <w:numFmt w:val="decimal"/>
@@ -12466,6 +12330,8 @@
       </w:pPr>
       <w:rPr>
         <w:rFonts w:hint="default"/>
+        <w:i w:val="0"/>
+        <w:iCs w:val="0"/>
       </w:rPr>
     </w:lvl>
     <w:lvl w:ilvl="2">

</xml_diff>

<commit_message>
organização do relatorio e introdução
</commit_message>
<xml_diff>
--- a/Relatorio_Projeto.docx
+++ b/Relatorio_Projeto.docx
@@ -2812,6 +2812,20 @@
           <w:lang w:eastAsia="en-GB"/>
         </w:rPr>
       </w:pPr>
+      <w:r>
+        <w:rPr>
+          <w:lang w:eastAsia="en-GB"/>
+        </w:rPr>
+        <w:t>O processo manual de alguns requerimentos é cansativo e leva a demoras do serviço, como na marcação de consultas com um certo fim, como é o exemplo das juntas médicas. Estas são documentos que certificam que um utente terá uma incapacidade com uma certa percentagem, que pode fazer com que este fique legível a alguns benefícios, pela sua incapacidade, seja esta temporária ou definitiva.</w:t>
+      </w:r>
+    </w:p>
+    <w:p>
+      <w:pPr>
+        <w:ind w:firstLine="360"/>
+        <w:rPr>
+          <w:lang w:eastAsia="en-GB"/>
+        </w:rPr>
+      </w:pPr>
     </w:p>
     <w:p>
       <w:pPr>
@@ -2856,7 +2870,13 @@
         <w:rPr>
           <w:lang w:eastAsia="en-GB"/>
         </w:rPr>
-        <w:t xml:space="preserve"> do primeiro semestre do terceiro ano da Licenciatura em Engenharia Informática Médica, tendo tido orientação do docente .</w:t>
+        <w:t xml:space="preserve"> do primeiro semestre do terceiro ano da Licenciatura em Engenharia Informática Médica</w:t>
+      </w:r>
+      <w:r>
+        <w:rPr>
+          <w:lang w:eastAsia="en-GB"/>
+        </w:rPr>
+        <w:t xml:space="preserve"> no ano letivo de 2023/2024.</w:t>
       </w:r>
     </w:p>
     <w:p>
@@ -2878,7 +2898,7 @@
     </w:p>
     <w:p>
       <w:pPr>
-        <w:ind w:left="360"/>
+        <w:ind w:firstLine="360"/>
         <w:rPr>
           <w:lang w:eastAsia="en-GB"/>
         </w:rPr>
@@ -2888,6 +2908,48 @@
           <w:lang w:eastAsia="en-GB"/>
         </w:rPr>
         <w:t>O documento está dividido</w:t>
+      </w:r>
+      <w:r>
+        <w:rPr>
+          <w:lang w:eastAsia="en-GB"/>
+        </w:rPr>
+        <w:t xml:space="preserve"> em mais seis capítulos, além da introdução: Instigadores do projeto, onde os objetivos, intervenientes e utilizadores do sistema serão exposto;  a viabilidade do projeto, onde será analisado a viabilidade da realização do projeto num contexto real; a análise de requisitos, onde os requisitos funcionais e não funcionais, a descrição do negócio e os </w:t>
+      </w:r>
+      <w:proofErr w:type="spellStart"/>
+      <w:r>
+        <w:rPr>
+          <w:i/>
+          <w:iCs/>
+          <w:lang w:eastAsia="en-GB"/>
+        </w:rPr>
+        <w:t>mock-ups</w:t>
+      </w:r>
+      <w:proofErr w:type="spellEnd"/>
+      <w:r>
+        <w:rPr>
+          <w:lang w:eastAsia="en-GB"/>
+        </w:rPr>
+        <w:t xml:space="preserve"> do projeto estará explícito; a implementação, que irá expor como o projeto foi implementado e que recursos foram utilizados para tal; os testes, onde o </w:t>
+      </w:r>
+      <w:r>
+        <w:rPr>
+          <w:i/>
+          <w:iCs/>
+          <w:lang w:eastAsia="en-GB"/>
+        </w:rPr>
+        <w:t>software</w:t>
+      </w:r>
+      <w:r>
+        <w:rPr>
+          <w:lang w:eastAsia="en-GB"/>
+        </w:rPr>
+        <w:t xml:space="preserve"> desenvolvido será testado</w:t>
+      </w:r>
+      <w:r>
+        <w:rPr>
+          <w:lang w:eastAsia="en-GB"/>
+        </w:rPr>
+        <w:t xml:space="preserve"> e, por fim, a conclusão.</w:t>
       </w:r>
     </w:p>
     <w:p>
@@ -4114,7 +4176,71 @@
         <w:rPr>
           <w:lang w:eastAsia="en-GB"/>
         </w:rPr>
-        <w:t>O estudo de viabilidade avalia a importância do produto que se visa a desenvolver e também se a relação esforço total pelo tempo sejam justificados no decorrer da criação do projeto. Com essa finalidade, realiza-se uma análise SWOT</w:t>
+        <w:t>O estudo de viabilidade avalia a importância do produto que se visa a desenvolver e também se a relação esforço total pelo tempo sejam justificados no decorrer da criação do projeto</w:t>
+      </w:r>
+      <w:r>
+        <w:rPr>
+          <w:lang w:eastAsia="en-GB"/>
+        </w:rPr>
+        <w:t>, assim como os investimentos monetários necessários para que o projeto se desenvolva</w:t>
+      </w:r>
+      <w:r>
+        <w:rPr>
+          <w:lang w:eastAsia="en-GB"/>
+        </w:rPr>
+        <w:t xml:space="preserve">. </w:t>
+      </w:r>
+    </w:p>
+    <w:p>
+      <w:pPr>
+        <w:pStyle w:val="Ttulo2"/>
+      </w:pPr>
+      <w:r>
+        <w:t>Proposta financeira</w:t>
+      </w:r>
+    </w:p>
+    <w:p>
+      <w:pPr>
+        <w:rPr>
+          <w:lang w:eastAsia="en-GB"/>
+        </w:rPr>
+      </w:pPr>
+    </w:p>
+    <w:p>
+      <w:pPr>
+        <w:pStyle w:val="Ttulo2"/>
+      </w:pPr>
+      <w:r>
+        <w:t>Análise custo-benefício</w:t>
+      </w:r>
+    </w:p>
+    <w:p>
+      <w:pPr>
+        <w:rPr>
+          <w:lang w:eastAsia="en-GB"/>
+        </w:rPr>
+      </w:pPr>
+    </w:p>
+    <w:p>
+      <w:pPr>
+        <w:pStyle w:val="Ttulo2"/>
+      </w:pPr>
+      <w:r>
+        <w:t>Análise SWOT</w:t>
+      </w:r>
+    </w:p>
+    <w:p>
+      <w:pPr>
+        <w:ind w:firstLine="360"/>
+        <w:rPr>
+          <w:lang w:eastAsia="en-GB"/>
+        </w:rPr>
+      </w:pPr>
+      <w:r>
+        <w:rPr>
+          <w:lang w:eastAsia="en-GB"/>
+        </w:rPr>
+        <w:t>Com essa finalidade, realiza-se uma análise SWOT</w:t>
       </w:r>
       <w:r>
         <w:rPr>
@@ -4289,6 +4415,7 @@
         <w:rPr>
           <w:noProof/>
         </w:rPr>
+        <w:lastRenderedPageBreak/>
         <w:drawing>
           <wp:inline distT="0" distB="0" distL="0" distR="0" wp14:anchorId="03781317" wp14:editId="001F2047">
             <wp:extent cx="3710806" cy="4240924"/>
@@ -4441,7 +4568,6 @@
           <w:sz w:val="28"/>
           <w:szCs w:val="28"/>
         </w:rPr>
-        <w:lastRenderedPageBreak/>
         <w:t xml:space="preserve">Relativamente às </w:t>
       </w:r>
       <w:r>
@@ -4507,7 +4633,15 @@
           <w:sz w:val="28"/>
           <w:szCs w:val="28"/>
         </w:rPr>
-        <w:t>, existe em quase todos os projetos, o problema do investimento. Neste caso, a compra de uma nova tecnologia pode implicar um elevado investimento, assim como a sua manutenção para que não seja objeto de falha ou perda da informação do utente, para referir o cenário mais complicado.</w:t>
+        <w:t>, existe em quase todos os projetos, o problema do investimento. Neste caso, a compra de uma nova tecnologia pode impli</w:t>
+      </w:r>
+      <w:r>
+        <w:rPr>
+          <w:sz w:val="28"/>
+          <w:szCs w:val="28"/>
+        </w:rPr>
+        <w:lastRenderedPageBreak/>
+        <w:t>car um elevado investimento, assim como a sua manutenção para que não seja objeto de falha ou perda da informação do utente, para referir o cenário mais complicado.</w:t>
       </w:r>
     </w:p>
     <w:p>
@@ -8646,14 +8780,30 @@
     </w:p>
     <w:p>
       <w:pPr>
-        <w:ind w:left="360"/>
-        <w:rPr>
-          <w:lang w:eastAsia="en-GB"/>
-        </w:rPr>
-      </w:pPr>
-    </w:p>
-    <w:p>
-      <w:pPr>
+        <w:rPr>
+          <w:lang w:eastAsia="en-GB"/>
+        </w:rPr>
+      </w:pPr>
+    </w:p>
+    <w:p>
+      <w:pPr>
+        <w:rPr>
+          <w:lang w:eastAsia="en-GB"/>
+        </w:rPr>
+      </w:pPr>
+    </w:p>
+    <w:p>
+      <w:pPr>
+        <w:rPr>
+          <w:lang w:eastAsia="en-GB"/>
+        </w:rPr>
+      </w:pPr>
+    </w:p>
+    <w:p>
+      <w:pPr>
+        <w:rPr>
+          <w:lang w:eastAsia="en-GB"/>
+        </w:rPr>
         <w:sectPr>
           <w:headerReference w:type="default" r:id="rId17"/>
           <w:pgSz w:w="11906" w:h="16838"/>
@@ -8662,26 +8812,97 @@
           <w:docGrid w:linePitch="360"/>
         </w:sectPr>
       </w:pPr>
+    </w:p>
+    <w:p>
+      <w:pPr>
+        <w:rPr>
+          <w:lang w:eastAsia="en-GB"/>
+        </w:rPr>
+        <w:sectPr>
+          <w:pgSz w:w="11906" w:h="16838"/>
+          <w:pgMar w:top="1440" w:right="1440" w:bottom="1440" w:left="1440" w:header="708" w:footer="708" w:gutter="0"/>
+          <w:cols w:space="708"/>
+          <w:docGrid w:linePitch="360"/>
+        </w:sectPr>
+      </w:pPr>
+    </w:p>
+    <w:p>
+      <w:pPr>
+        <w:pStyle w:val="Ttulo1"/>
+      </w:pPr>
+      <w:r>
+        <w:lastRenderedPageBreak/>
+        <w:t>Implementação</w:t>
+      </w:r>
+    </w:p>
+    <w:p>
+      <w:pPr>
+        <w:rPr>
+          <w:lang w:eastAsia="en-GB"/>
+        </w:rPr>
+      </w:pPr>
+    </w:p>
+    <w:p>
+      <w:pPr>
+        <w:pStyle w:val="Ttulo2"/>
+      </w:pPr>
+      <w:r>
+        <w:t>Arquitetura e tecnologias</w:t>
+      </w:r>
+    </w:p>
+    <w:p>
+      <w:pPr>
+        <w:rPr>
+          <w:lang w:eastAsia="en-GB"/>
+        </w:rPr>
+      </w:pPr>
+    </w:p>
+    <w:p>
+      <w:pPr>
+        <w:pStyle w:val="Ttulo2"/>
+      </w:pPr>
+      <w:r>
+        <w:t>Cenários de integração</w:t>
+      </w:r>
+    </w:p>
+    <w:p>
+      <w:pPr>
+        <w:rPr>
+          <w:lang w:eastAsia="en-GB"/>
+        </w:rPr>
+      </w:pPr>
+    </w:p>
+    <w:p>
+      <w:pPr>
+        <w:pStyle w:val="Ttulo2"/>
+      </w:pPr>
+      <w:r>
+        <w:t>Metodologia</w:t>
+      </w:r>
+    </w:p>
+    <w:p>
+      <w:pPr>
+        <w:rPr>
+          <w:lang w:eastAsia="en-GB"/>
+        </w:rPr>
+      </w:pPr>
+    </w:p>
+    <w:p>
+      <w:pPr>
+        <w:ind w:left="360"/>
+        <w:rPr>
+          <w:lang w:eastAsia="en-GB"/>
+        </w:rPr>
+      </w:pPr>
+    </w:p>
+    <w:p>
       <w:r>
         <w:tab/>
       </w:r>
     </w:p>
-    <w:p>
-      <w:pPr>
-        <w:pStyle w:val="Ttulo1"/>
-      </w:pPr>
-      <w:bookmarkStart w:id="159" w:name="_Toc155904698"/>
-      <w:r>
-        <w:lastRenderedPageBreak/>
-        <w:t>Conclusão</w:t>
-      </w:r>
-      <w:bookmarkEnd w:id="159"/>
-    </w:p>
-    <w:p>
-      <w:pPr>
-        <w:rPr>
-          <w:lang w:eastAsia="en-GB"/>
-        </w:rPr>
+    <w:p/>
+    <w:p>
+      <w:pPr>
         <w:sectPr>
           <w:headerReference w:type="default" r:id="rId18"/>
           <w:pgSz w:w="11906" w:h="16838"/>
@@ -8695,6 +8916,112 @@
       <w:pPr>
         <w:pStyle w:val="Ttulo1"/>
       </w:pPr>
+      <w:r>
+        <w:lastRenderedPageBreak/>
+        <w:t>Testes</w:t>
+      </w:r>
+    </w:p>
+    <w:p>
+      <w:pPr>
+        <w:ind w:firstLine="360"/>
+        <w:rPr>
+          <w:lang w:eastAsia="en-GB"/>
+        </w:rPr>
+      </w:pPr>
+      <w:r>
+        <w:rPr>
+          <w:lang w:eastAsia="en-GB"/>
+        </w:rPr>
+        <w:t xml:space="preserve">Durante este capítulo vão estar expostos os testes ao </w:t>
+      </w:r>
+      <w:r>
+        <w:rPr>
+          <w:i/>
+          <w:iCs/>
+          <w:lang w:eastAsia="en-GB"/>
+        </w:rPr>
+        <w:t>software</w:t>
+      </w:r>
+      <w:r>
+        <w:rPr>
+          <w:lang w:eastAsia="en-GB"/>
+        </w:rPr>
+        <w:t xml:space="preserve">, nomeadamente mais focado à API do </w:t>
+      </w:r>
+      <w:proofErr w:type="spellStart"/>
+      <w:r>
+        <w:rPr>
+          <w:i/>
+          <w:iCs/>
+          <w:lang w:eastAsia="en-GB"/>
+        </w:rPr>
+        <w:t>front-end</w:t>
+      </w:r>
+      <w:proofErr w:type="spellEnd"/>
+      <w:r>
+        <w:rPr>
+          <w:lang w:eastAsia="en-GB"/>
+        </w:rPr>
+        <w:t xml:space="preserve"> à base de dados.</w:t>
+      </w:r>
+    </w:p>
+    <w:p>
+      <w:pPr>
+        <w:rPr>
+          <w:lang w:eastAsia="en-GB"/>
+        </w:rPr>
+      </w:pPr>
+    </w:p>
+    <w:p>
+      <w:pPr>
+        <w:rPr>
+          <w:lang w:eastAsia="en-GB"/>
+        </w:rPr>
+      </w:pPr>
+    </w:p>
+    <w:p>
+      <w:pPr>
+        <w:rPr>
+          <w:lang w:eastAsia="en-GB"/>
+        </w:rPr>
+        <w:sectPr>
+          <w:headerReference w:type="default" r:id="rId19"/>
+          <w:pgSz w:w="11906" w:h="16838"/>
+          <w:pgMar w:top="1440" w:right="1440" w:bottom="1440" w:left="1440" w:header="708" w:footer="708" w:gutter="0"/>
+          <w:cols w:space="708"/>
+          <w:docGrid w:linePitch="360"/>
+        </w:sectPr>
+      </w:pPr>
+    </w:p>
+    <w:p>
+      <w:pPr>
+        <w:pStyle w:val="Ttulo1"/>
+      </w:pPr>
+      <w:bookmarkStart w:id="159" w:name="_Toc155904698"/>
+      <w:r>
+        <w:lastRenderedPageBreak/>
+        <w:t>Conclusão</w:t>
+      </w:r>
+      <w:bookmarkEnd w:id="159"/>
+    </w:p>
+    <w:p>
+      <w:pPr>
+        <w:rPr>
+          <w:lang w:eastAsia="en-GB"/>
+        </w:rPr>
+        <w:sectPr>
+          <w:headerReference w:type="default" r:id="rId20"/>
+          <w:pgSz w:w="11906" w:h="16838"/>
+          <w:pgMar w:top="1440" w:right="1440" w:bottom="1440" w:left="1440" w:header="708" w:footer="708" w:gutter="0"/>
+          <w:cols w:space="708"/>
+          <w:docGrid w:linePitch="360"/>
+        </w:sectPr>
+      </w:pPr>
+    </w:p>
+    <w:p>
+      <w:pPr>
+        <w:pStyle w:val="Ttulo1"/>
+      </w:pPr>
       <w:bookmarkStart w:id="160" w:name="_Toc155904699"/>
       <w:r>
         <w:lastRenderedPageBreak/>
@@ -8713,7 +9040,7 @@
           <w:lang w:eastAsia="en-GB"/>
         </w:rPr>
       </w:pPr>
-      <w:hyperlink r:id="rId19" w:history="1">
+      <w:hyperlink r:id="rId21" w:history="1">
         <w:r>
           <w:rPr>
             <w:rStyle w:val="Hiperligao"/>
@@ -8742,7 +9069,7 @@
           <w:lang w:eastAsia="en-GB"/>
         </w:rPr>
       </w:pPr>
-      <w:hyperlink r:id="rId20" w:history="1">
+      <w:hyperlink r:id="rId22" w:history="1">
         <w:r>
           <w:rPr>
             <w:rStyle w:val="Hiperligao"/>
@@ -8771,7 +9098,7 @@
           <w:lang w:eastAsia="en-GB"/>
         </w:rPr>
       </w:pPr>
-      <w:hyperlink r:id="rId21" w:history="1">
+      <w:hyperlink r:id="rId23" w:history="1">
         <w:r>
           <w:rPr>
             <w:rStyle w:val="Hiperligao"/>
@@ -8800,7 +9127,7 @@
           <w:lang w:eastAsia="en-GB"/>
         </w:rPr>
       </w:pPr>
-      <w:hyperlink r:id="rId22" w:history="1">
+      <w:hyperlink r:id="rId24" w:history="1">
         <w:r>
           <w:rPr>
             <w:rStyle w:val="Hiperligao"/>
@@ -9002,7 +9329,7 @@
       </w:r>
     </w:p>
     <w:sectPr>
-      <w:headerReference w:type="default" r:id="rId23"/>
+      <w:headerReference w:type="default" r:id="rId25"/>
       <w:pgSz w:w="11906" w:h="16838"/>
       <w:pgMar w:top="1440" w:right="1440" w:bottom="1440" w:left="1440" w:header="708" w:footer="708" w:gutter="0"/>
       <w:cols w:space="708"/>
@@ -9351,7 +9678,7 @@
         <w:noProof/>
       </w:rPr>
       <w:drawing>
-        <wp:anchor distT="0" distB="0" distL="114300" distR="114300" simplePos="0" relativeHeight="251661312" behindDoc="0" locked="0" layoutInCell="1" allowOverlap="1" wp14:anchorId="7BDB6422" wp14:editId="2A9D7074">
+        <wp:anchor distT="0" distB="0" distL="114300" distR="114300" simplePos="0" relativeHeight="251662336" behindDoc="0" locked="0" layoutInCell="1" allowOverlap="1" wp14:anchorId="7BDB6422" wp14:editId="6B658BB2">
           <wp:simplePos x="0" y="0"/>
           <wp:positionH relativeFrom="margin">
             <wp:posOffset>5448300</wp:posOffset>
@@ -9428,7 +9755,7 @@
         <w:noProof/>
       </w:rPr>
       <w:drawing>
-        <wp:anchor distT="0" distB="0" distL="114300" distR="114300" simplePos="0" relativeHeight="251659264" behindDoc="0" locked="0" layoutInCell="1" allowOverlap="1" wp14:anchorId="62D75ED4" wp14:editId="4E94E287">
+        <wp:anchor distT="0" distB="0" distL="114300" distR="114300" simplePos="0" relativeHeight="251652096" behindDoc="0" locked="0" layoutInCell="1" allowOverlap="1" wp14:anchorId="62D75ED4" wp14:editId="52CEA1D4">
           <wp:simplePos x="0" y="0"/>
           <wp:positionH relativeFrom="margin">
             <wp:posOffset>5385916</wp:posOffset>
@@ -9489,7 +9816,7 @@
         <w:noProof/>
       </w:rPr>
       <w:drawing>
-        <wp:anchor distT="0" distB="0" distL="114300" distR="114300" simplePos="0" relativeHeight="251657216" behindDoc="0" locked="0" layoutInCell="1" allowOverlap="1" wp14:anchorId="0E10912D" wp14:editId="52E4EF38">
+        <wp:anchor distT="0" distB="0" distL="114300" distR="114300" simplePos="0" relativeHeight="251651072" behindDoc="0" locked="0" layoutInCell="1" allowOverlap="1" wp14:anchorId="0E10912D" wp14:editId="51D42650">
           <wp:simplePos x="0" y="0"/>
           <wp:positionH relativeFrom="margin">
             <wp:posOffset>8593434</wp:posOffset>
@@ -9563,7 +9890,277 @@
         <w:noProof/>
       </w:rPr>
       <w:drawing>
-        <wp:anchor distT="0" distB="0" distL="114300" distR="114300" simplePos="0" relativeHeight="251660288" behindDoc="0" locked="0" layoutInCell="1" allowOverlap="1" wp14:anchorId="657D9043" wp14:editId="066E1004">
+        <wp:anchor distT="0" distB="0" distL="114300" distR="114300" simplePos="0" relativeHeight="251656192" behindDoc="0" locked="0" layoutInCell="1" allowOverlap="1" wp14:anchorId="7D51A0D2" wp14:editId="4BE49BBA">
+          <wp:simplePos x="0" y="0"/>
+          <wp:positionH relativeFrom="margin">
+            <wp:posOffset>5385916</wp:posOffset>
+          </wp:positionH>
+          <wp:positionV relativeFrom="paragraph">
+            <wp:posOffset>-262946</wp:posOffset>
+          </wp:positionV>
+          <wp:extent cx="716915" cy="716915"/>
+          <wp:effectExtent l="0" t="0" r="6985" b="6985"/>
+          <wp:wrapNone/>
+          <wp:docPr id="1815198672" name="Imagem 1815198672" descr="Uma imagem com logótipo&#10;&#10;Descrição gerada automaticamente"/>
+          <wp:cNvGraphicFramePr>
+            <a:graphicFrameLocks xmlns:a="http://schemas.openxmlformats.org/drawingml/2006/main" noChangeAspect="1"/>
+          </wp:cNvGraphicFramePr>
+          <a:graphic xmlns:a="http://schemas.openxmlformats.org/drawingml/2006/main">
+            <a:graphicData uri="http://schemas.openxmlformats.org/drawingml/2006/picture">
+              <pic:pic xmlns:pic="http://schemas.openxmlformats.org/drawingml/2006/picture">
+                <pic:nvPicPr>
+                  <pic:cNvPr id="7" name="Imagem 7" descr="Uma imagem com logótipo&#10;&#10;Descrição gerada automaticamente"/>
+                  <pic:cNvPicPr>
+                    <a:picLocks noChangeAspect="1"/>
+                  </pic:cNvPicPr>
+                </pic:nvPicPr>
+                <pic:blipFill>
+                  <a:blip r:embed="rId1">
+                    <a:extLst>
+                      <a:ext uri="{28A0092B-C50C-407E-A947-70E740481C1C}">
+                        <a14:useLocalDpi xmlns:a14="http://schemas.microsoft.com/office/drawing/2010/main" val="0"/>
+                      </a:ext>
+                    </a:extLst>
+                  </a:blip>
+                  <a:srcRect/>
+                  <a:stretch>
+                    <a:fillRect/>
+                  </a:stretch>
+                </pic:blipFill>
+                <pic:spPr bwMode="auto">
+                  <a:xfrm>
+                    <a:off x="0" y="0"/>
+                    <a:ext cx="716915" cy="716915"/>
+                  </a:xfrm>
+                  <a:prstGeom prst="rect">
+                    <a:avLst/>
+                  </a:prstGeom>
+                  <a:noFill/>
+                  <a:ln>
+                    <a:noFill/>
+                  </a:ln>
+                </pic:spPr>
+              </pic:pic>
+            </a:graphicData>
+          </a:graphic>
+        </wp:anchor>
+      </w:drawing>
+    </w:r>
+    <w:r>
+      <w:rPr>
+        <w:noProof/>
+      </w:rPr>
+      <w:drawing>
+        <wp:anchor distT="0" distB="0" distL="114300" distR="114300" simplePos="0" relativeHeight="251654144" behindDoc="0" locked="0" layoutInCell="1" allowOverlap="1" wp14:anchorId="1D030373" wp14:editId="5C2328E4">
+          <wp:simplePos x="0" y="0"/>
+          <wp:positionH relativeFrom="margin">
+            <wp:posOffset>8593434</wp:posOffset>
+          </wp:positionH>
+          <wp:positionV relativeFrom="paragraph">
+            <wp:posOffset>-325532</wp:posOffset>
+          </wp:positionV>
+          <wp:extent cx="716915" cy="716915"/>
+          <wp:effectExtent l="0" t="0" r="6985" b="6985"/>
+          <wp:wrapNone/>
+          <wp:docPr id="1116871317" name="Imagem 1116871317" descr="Uma imagem com logótipo&#10;&#10;Descrição gerada automaticamente"/>
+          <wp:cNvGraphicFramePr>
+            <a:graphicFrameLocks xmlns:a="http://schemas.openxmlformats.org/drawingml/2006/main" noChangeAspect="1"/>
+          </wp:cNvGraphicFramePr>
+          <a:graphic xmlns:a="http://schemas.openxmlformats.org/drawingml/2006/main">
+            <a:graphicData uri="http://schemas.openxmlformats.org/drawingml/2006/picture">
+              <pic:pic xmlns:pic="http://schemas.openxmlformats.org/drawingml/2006/picture">
+                <pic:nvPicPr>
+                  <pic:cNvPr id="7" name="Imagem 7" descr="Uma imagem com logótipo&#10;&#10;Descrição gerada automaticamente"/>
+                  <pic:cNvPicPr>
+                    <a:picLocks noChangeAspect="1"/>
+                  </pic:cNvPicPr>
+                </pic:nvPicPr>
+                <pic:blipFill>
+                  <a:blip r:embed="rId1">
+                    <a:extLst>
+                      <a:ext uri="{28A0092B-C50C-407E-A947-70E740481C1C}">
+                        <a14:useLocalDpi xmlns:a14="http://schemas.microsoft.com/office/drawing/2010/main" val="0"/>
+                      </a:ext>
+                    </a:extLst>
+                  </a:blip>
+                  <a:srcRect/>
+                  <a:stretch>
+                    <a:fillRect/>
+                  </a:stretch>
+                </pic:blipFill>
+                <pic:spPr bwMode="auto">
+                  <a:xfrm>
+                    <a:off x="0" y="0"/>
+                    <a:ext cx="716915" cy="716915"/>
+                  </a:xfrm>
+                  <a:prstGeom prst="rect">
+                    <a:avLst/>
+                  </a:prstGeom>
+                  <a:noFill/>
+                  <a:ln>
+                    <a:noFill/>
+                  </a:ln>
+                </pic:spPr>
+              </pic:pic>
+            </a:graphicData>
+          </a:graphic>
+        </wp:anchor>
+      </w:drawing>
+    </w:r>
+    <w:r>
+      <w:t>Implementação</w:t>
+    </w:r>
+  </w:p>
+</w:hdr>
+</file>
+
+<file path=word/header7.xml><?xml version="1.0" encoding="utf-8"?>
+<w:hdr xmlns:wpc="http://schemas.microsoft.com/office/word/2010/wordprocessingCanvas" xmlns:cx="http://schemas.microsoft.com/office/drawing/2014/chartex" xmlns:cx1="http://schemas.microsoft.com/office/drawing/2015/9/8/chartex" xmlns:cx2="http://schemas.microsoft.com/office/drawing/2015/10/21/chartex" xmlns:cx3="http://schemas.microsoft.com/office/drawing/2016/5/9/chartex" xmlns:cx4="http://schemas.microsoft.com/office/drawing/2016/5/10/chartex" xmlns:cx5="http://schemas.microsoft.com/office/drawing/2016/5/11/chartex" xmlns:cx6="http://schemas.microsoft.com/office/drawing/2016/5/12/chartex" xmlns:cx7="http://schemas.microsoft.com/office/drawing/2016/5/13/chartex" xmlns:cx8="http://schemas.microsoft.com/office/drawing/2016/5/14/chartex" xmlns:mc="http://schemas.openxmlformats.org/markup-compatibility/2006" xmlns:aink="http://schemas.microsoft.com/office/drawing/2016/ink" xmlns:am3d="http://schemas.microsoft.com/office/drawing/2017/model3d" xmlns:o="urn:schemas-microsoft-com:office:office" xmlns:oel="http://schemas.microsoft.com/office/2019/extlst" xmlns:r="http://schemas.openxmlformats.org/officeDocument/2006/relationships" xmlns:m="http://schemas.openxmlformats.org/officeDocument/2006/math" xmlns:v="urn:schemas-microsoft-com:vml" xmlns:wp14="http://schemas.microsoft.com/office/word/2010/wordprocessingDrawing" xmlns:wp="http://schemas.openxmlformats.org/drawingml/2006/wordprocessingDrawing" xmlns:w10="urn:schemas-microsoft-com:office:word" xmlns:w="http://schemas.openxmlformats.org/wordprocessingml/2006/main" xmlns:w14="http://schemas.microsoft.com/office/word/2010/wordml" xmlns:w15="http://schemas.microsoft.com/office/word/2012/wordml" xmlns:w16cex="http://schemas.microsoft.com/office/word/2018/wordml/cex" xmlns:w16cid="http://schemas.microsoft.com/office/word/2016/wordml/cid" xmlns:w16="http://schemas.microsoft.com/office/word/2018/wordml" xmlns:w16sdtdh="http://schemas.microsoft.com/office/word/2020/wordml/sdtdatahash" xmlns:w16se="http://schemas.microsoft.com/office/word/2015/wordml/symex" xmlns:wpg="http://schemas.microsoft.com/office/word/2010/wordprocessingGroup" xmlns:wpi="http://schemas.microsoft.com/office/word/2010/wordprocessingInk" xmlns:wne="http://schemas.microsoft.com/office/word/2006/wordml" xmlns:wps="http://schemas.microsoft.com/office/word/2010/wordprocessingShape" mc:Ignorable="w14 w15 w16se w16cid w16 w16cex w16sdtdh wp14">
+  <w:p>
+    <w:pPr>
+      <w:pStyle w:val="Cabealho"/>
+    </w:pPr>
+    <w:r>
+      <w:rPr>
+        <w:noProof/>
+      </w:rPr>
+      <w:drawing>
+        <wp:anchor distT="0" distB="0" distL="114300" distR="114300" simplePos="0" relativeHeight="251664384" behindDoc="0" locked="0" layoutInCell="1" allowOverlap="1" wp14:anchorId="5007441C" wp14:editId="31AD0C79">
+          <wp:simplePos x="0" y="0"/>
+          <wp:positionH relativeFrom="margin">
+            <wp:posOffset>5385916</wp:posOffset>
+          </wp:positionH>
+          <wp:positionV relativeFrom="paragraph">
+            <wp:posOffset>-262946</wp:posOffset>
+          </wp:positionV>
+          <wp:extent cx="716915" cy="716915"/>
+          <wp:effectExtent l="0" t="0" r="6985" b="6985"/>
+          <wp:wrapNone/>
+          <wp:docPr id="254758088" name="Imagem 254758088" descr="Uma imagem com logótipo&#10;&#10;Descrição gerada automaticamente"/>
+          <wp:cNvGraphicFramePr>
+            <a:graphicFrameLocks xmlns:a="http://schemas.openxmlformats.org/drawingml/2006/main" noChangeAspect="1"/>
+          </wp:cNvGraphicFramePr>
+          <a:graphic xmlns:a="http://schemas.openxmlformats.org/drawingml/2006/main">
+            <a:graphicData uri="http://schemas.openxmlformats.org/drawingml/2006/picture">
+              <pic:pic xmlns:pic="http://schemas.openxmlformats.org/drawingml/2006/picture">
+                <pic:nvPicPr>
+                  <pic:cNvPr id="7" name="Imagem 7" descr="Uma imagem com logótipo&#10;&#10;Descrição gerada automaticamente"/>
+                  <pic:cNvPicPr>
+                    <a:picLocks noChangeAspect="1"/>
+                  </pic:cNvPicPr>
+                </pic:nvPicPr>
+                <pic:blipFill>
+                  <a:blip r:embed="rId1">
+                    <a:extLst>
+                      <a:ext uri="{28A0092B-C50C-407E-A947-70E740481C1C}">
+                        <a14:useLocalDpi xmlns:a14="http://schemas.microsoft.com/office/drawing/2010/main" val="0"/>
+                      </a:ext>
+                    </a:extLst>
+                  </a:blip>
+                  <a:srcRect/>
+                  <a:stretch>
+                    <a:fillRect/>
+                  </a:stretch>
+                </pic:blipFill>
+                <pic:spPr bwMode="auto">
+                  <a:xfrm>
+                    <a:off x="0" y="0"/>
+                    <a:ext cx="716915" cy="716915"/>
+                  </a:xfrm>
+                  <a:prstGeom prst="rect">
+                    <a:avLst/>
+                  </a:prstGeom>
+                  <a:noFill/>
+                  <a:ln>
+                    <a:noFill/>
+                  </a:ln>
+                </pic:spPr>
+              </pic:pic>
+            </a:graphicData>
+          </a:graphic>
+        </wp:anchor>
+      </w:drawing>
+    </w:r>
+    <w:r>
+      <w:rPr>
+        <w:noProof/>
+      </w:rPr>
+      <w:drawing>
+        <wp:anchor distT="0" distB="0" distL="114300" distR="114300" simplePos="0" relativeHeight="251659264" behindDoc="0" locked="0" layoutInCell="1" allowOverlap="1" wp14:anchorId="65CCB1D2" wp14:editId="78CEBF45">
+          <wp:simplePos x="0" y="0"/>
+          <wp:positionH relativeFrom="margin">
+            <wp:posOffset>8593434</wp:posOffset>
+          </wp:positionH>
+          <wp:positionV relativeFrom="paragraph">
+            <wp:posOffset>-325532</wp:posOffset>
+          </wp:positionV>
+          <wp:extent cx="716915" cy="716915"/>
+          <wp:effectExtent l="0" t="0" r="6985" b="6985"/>
+          <wp:wrapNone/>
+          <wp:docPr id="2023756770" name="Imagem 2023756770" descr="Uma imagem com logótipo&#10;&#10;Descrição gerada automaticamente"/>
+          <wp:cNvGraphicFramePr>
+            <a:graphicFrameLocks xmlns:a="http://schemas.openxmlformats.org/drawingml/2006/main" noChangeAspect="1"/>
+          </wp:cNvGraphicFramePr>
+          <a:graphic xmlns:a="http://schemas.openxmlformats.org/drawingml/2006/main">
+            <a:graphicData uri="http://schemas.openxmlformats.org/drawingml/2006/picture">
+              <pic:pic xmlns:pic="http://schemas.openxmlformats.org/drawingml/2006/picture">
+                <pic:nvPicPr>
+                  <pic:cNvPr id="7" name="Imagem 7" descr="Uma imagem com logótipo&#10;&#10;Descrição gerada automaticamente"/>
+                  <pic:cNvPicPr>
+                    <a:picLocks noChangeAspect="1"/>
+                  </pic:cNvPicPr>
+                </pic:nvPicPr>
+                <pic:blipFill>
+                  <a:blip r:embed="rId1">
+                    <a:extLst>
+                      <a:ext uri="{28A0092B-C50C-407E-A947-70E740481C1C}">
+                        <a14:useLocalDpi xmlns:a14="http://schemas.microsoft.com/office/drawing/2010/main" val="0"/>
+                      </a:ext>
+                    </a:extLst>
+                  </a:blip>
+                  <a:srcRect/>
+                  <a:stretch>
+                    <a:fillRect/>
+                  </a:stretch>
+                </pic:blipFill>
+                <pic:spPr bwMode="auto">
+                  <a:xfrm>
+                    <a:off x="0" y="0"/>
+                    <a:ext cx="716915" cy="716915"/>
+                  </a:xfrm>
+                  <a:prstGeom prst="rect">
+                    <a:avLst/>
+                  </a:prstGeom>
+                  <a:noFill/>
+                  <a:ln>
+                    <a:noFill/>
+                  </a:ln>
+                </pic:spPr>
+              </pic:pic>
+            </a:graphicData>
+          </a:graphic>
+        </wp:anchor>
+      </w:drawing>
+    </w:r>
+    <w:r>
+      <w:t>Testes</w:t>
+    </w:r>
+  </w:p>
+</w:hdr>
+</file>
+
+<file path=word/header8.xml><?xml version="1.0" encoding="utf-8"?>
+<w:hdr xmlns:wpc="http://schemas.microsoft.com/office/word/2010/wordprocessingCanvas" xmlns:cx="http://schemas.microsoft.com/office/drawing/2014/chartex" xmlns:cx1="http://schemas.microsoft.com/office/drawing/2015/9/8/chartex" xmlns:cx2="http://schemas.microsoft.com/office/drawing/2015/10/21/chartex" xmlns:cx3="http://schemas.microsoft.com/office/drawing/2016/5/9/chartex" xmlns:cx4="http://schemas.microsoft.com/office/drawing/2016/5/10/chartex" xmlns:cx5="http://schemas.microsoft.com/office/drawing/2016/5/11/chartex" xmlns:cx6="http://schemas.microsoft.com/office/drawing/2016/5/12/chartex" xmlns:cx7="http://schemas.microsoft.com/office/drawing/2016/5/13/chartex" xmlns:cx8="http://schemas.microsoft.com/office/drawing/2016/5/14/chartex" xmlns:mc="http://schemas.openxmlformats.org/markup-compatibility/2006" xmlns:aink="http://schemas.microsoft.com/office/drawing/2016/ink" xmlns:am3d="http://schemas.microsoft.com/office/drawing/2017/model3d" xmlns:o="urn:schemas-microsoft-com:office:office" xmlns:oel="http://schemas.microsoft.com/office/2019/extlst" xmlns:r="http://schemas.openxmlformats.org/officeDocument/2006/relationships" xmlns:m="http://schemas.openxmlformats.org/officeDocument/2006/math" xmlns:v="urn:schemas-microsoft-com:vml" xmlns:wp14="http://schemas.microsoft.com/office/word/2010/wordprocessingDrawing" xmlns:wp="http://schemas.openxmlformats.org/drawingml/2006/wordprocessingDrawing" xmlns:w10="urn:schemas-microsoft-com:office:word" xmlns:w="http://schemas.openxmlformats.org/wordprocessingml/2006/main" xmlns:w14="http://schemas.microsoft.com/office/word/2010/wordml" xmlns:w15="http://schemas.microsoft.com/office/word/2012/wordml" xmlns:w16cex="http://schemas.microsoft.com/office/word/2018/wordml/cex" xmlns:w16cid="http://schemas.microsoft.com/office/word/2016/wordml/cid" xmlns:w16="http://schemas.microsoft.com/office/word/2018/wordml" xmlns:w16sdtdh="http://schemas.microsoft.com/office/word/2020/wordml/sdtdatahash" xmlns:w16se="http://schemas.microsoft.com/office/word/2015/wordml/symex" xmlns:wpg="http://schemas.microsoft.com/office/word/2010/wordprocessingGroup" xmlns:wpi="http://schemas.microsoft.com/office/word/2010/wordprocessingInk" xmlns:wne="http://schemas.microsoft.com/office/word/2006/wordml" xmlns:wps="http://schemas.microsoft.com/office/word/2010/wordprocessingShape" mc:Ignorable="w14 w15 w16se w16cid w16 w16cex w16sdtdh wp14">
+  <w:p>
+    <w:pPr>
+      <w:pStyle w:val="Cabealho"/>
+    </w:pPr>
+    <w:r>
+      <w:rPr>
+        <w:noProof/>
+      </w:rPr>
+      <w:drawing>
+        <wp:anchor distT="0" distB="0" distL="114300" distR="114300" simplePos="0" relativeHeight="251659264" behindDoc="0" locked="0" layoutInCell="1" allowOverlap="1" wp14:anchorId="657D9043" wp14:editId="1C3713CD">
           <wp:simplePos x="0" y="0"/>
           <wp:positionH relativeFrom="margin">
             <wp:posOffset>5448300</wp:posOffset>
@@ -9626,7 +10223,7 @@
 </w:hdr>
 </file>
 
-<file path=word/header7.xml><?xml version="1.0" encoding="utf-8"?>
+<file path=word/header9.xml><?xml version="1.0" encoding="utf-8"?>
 <w:hdr xmlns:wpc="http://schemas.microsoft.com/office/word/2010/wordprocessingCanvas" xmlns:cx="http://schemas.microsoft.com/office/drawing/2014/chartex" xmlns:cx1="http://schemas.microsoft.com/office/drawing/2015/9/8/chartex" xmlns:cx2="http://schemas.microsoft.com/office/drawing/2015/10/21/chartex" xmlns:cx3="http://schemas.microsoft.com/office/drawing/2016/5/9/chartex" xmlns:cx4="http://schemas.microsoft.com/office/drawing/2016/5/10/chartex" xmlns:cx5="http://schemas.microsoft.com/office/drawing/2016/5/11/chartex" xmlns:cx6="http://schemas.microsoft.com/office/drawing/2016/5/12/chartex" xmlns:cx7="http://schemas.microsoft.com/office/drawing/2016/5/13/chartex" xmlns:cx8="http://schemas.microsoft.com/office/drawing/2016/5/14/chartex" xmlns:mc="http://schemas.openxmlformats.org/markup-compatibility/2006" xmlns:aink="http://schemas.microsoft.com/office/drawing/2016/ink" xmlns:am3d="http://schemas.microsoft.com/office/drawing/2017/model3d" xmlns:o="urn:schemas-microsoft-com:office:office" xmlns:oel="http://schemas.microsoft.com/office/2019/extlst" xmlns:r="http://schemas.openxmlformats.org/officeDocument/2006/relationships" xmlns:m="http://schemas.openxmlformats.org/officeDocument/2006/math" xmlns:v="urn:schemas-microsoft-com:vml" xmlns:wp14="http://schemas.microsoft.com/office/word/2010/wordprocessingDrawing" xmlns:wp="http://schemas.openxmlformats.org/drawingml/2006/wordprocessingDrawing" xmlns:w10="urn:schemas-microsoft-com:office:word" xmlns:w="http://schemas.openxmlformats.org/wordprocessingml/2006/main" xmlns:w14="http://schemas.microsoft.com/office/word/2010/wordml" xmlns:w15="http://schemas.microsoft.com/office/word/2012/wordml" xmlns:w16cex="http://schemas.microsoft.com/office/word/2018/wordml/cex" xmlns:w16cid="http://schemas.microsoft.com/office/word/2016/wordml/cid" xmlns:w16="http://schemas.microsoft.com/office/word/2018/wordml" xmlns:w16sdtdh="http://schemas.microsoft.com/office/word/2020/wordml/sdtdatahash" xmlns:w16se="http://schemas.microsoft.com/office/word/2015/wordml/symex" xmlns:wpg="http://schemas.microsoft.com/office/word/2010/wordprocessingGroup" xmlns:wpi="http://schemas.microsoft.com/office/word/2010/wordprocessingInk" xmlns:wne="http://schemas.microsoft.com/office/word/2006/wordml" xmlns:wps="http://schemas.microsoft.com/office/word/2010/wordprocessingShape" mc:Ignorable="w14 w15 w16se w16cid w16 w16cex w16sdtdh wp14">
   <w:p>
     <w:pPr>
@@ -9637,7 +10234,7 @@
         <w:noProof/>
       </w:rPr>
       <w:drawing>
-        <wp:anchor distT="0" distB="0" distL="114300" distR="114300" simplePos="0" relativeHeight="251660800" behindDoc="0" locked="0" layoutInCell="1" allowOverlap="1" wp14:anchorId="0C5E1CA1" wp14:editId="13BBD5BE">
+        <wp:anchor distT="0" distB="0" distL="114300" distR="114300" simplePos="0" relativeHeight="251661312" behindDoc="0" locked="0" layoutInCell="1" allowOverlap="1" wp14:anchorId="0C5E1CA1" wp14:editId="07FF622A">
           <wp:simplePos x="0" y="0"/>
           <wp:positionH relativeFrom="margin">
             <wp:posOffset>5448300</wp:posOffset>

</xml_diff>

<commit_message>
Mudança na Análise SWOT no Relatório
</commit_message>
<xml_diff>
--- a/Relatorio_Projeto.docx
+++ b/Relatorio_Projeto.docx
@@ -3010,52 +3010,14 @@
         </w:rPr>
         <w:tab/>
       </w:r>
-      <w:proofErr w:type="spellStart"/>
       <w:r>
         <w:rPr>
           <w:i/>
           <w:iCs/>
           <w:lang w:eastAsia="en-GB"/>
         </w:rPr>
-        <w:t>Cascadind</w:t>
-      </w:r>
-      <w:proofErr w:type="spellEnd"/>
-      <w:r>
-        <w:rPr>
-          <w:i/>
-          <w:iCs/>
-          <w:lang w:eastAsia="en-GB"/>
-        </w:rPr>
-        <w:t xml:space="preserve"> </w:t>
-      </w:r>
-      <w:proofErr w:type="spellStart"/>
-      <w:r>
-        <w:rPr>
-          <w:i/>
-          <w:iCs/>
-          <w:lang w:eastAsia="en-GB"/>
-        </w:rPr>
-        <w:t>Style</w:t>
-      </w:r>
-      <w:proofErr w:type="spellEnd"/>
-      <w:r>
-        <w:rPr>
-          <w:i/>
-          <w:iCs/>
-          <w:lang w:eastAsia="en-GB"/>
-        </w:rPr>
-        <w:t xml:space="preserve"> </w:t>
-      </w:r>
-      <w:proofErr w:type="spellStart"/>
-      <w:r>
-        <w:rPr>
-          <w:i/>
-          <w:iCs/>
-          <w:lang w:eastAsia="en-GB"/>
-        </w:rPr>
-        <w:t>Sheet</w:t>
-      </w:r>
-      <w:proofErr w:type="spellEnd"/>
+        <w:t>Cascadind Style Sheet</w:t>
+      </w:r>
     </w:p>
     <w:p>
       <w:pPr>
@@ -3116,7 +3078,6 @@
         </w:rPr>
         <w:tab/>
       </w:r>
-      <w:proofErr w:type="spellStart"/>
       <w:r>
         <w:rPr>
           <w:i/>
@@ -3132,17 +3093,7 @@
           <w:iCs/>
           <w:lang w:val="en-GB"/>
         </w:rPr>
-        <w:t>xt</w:t>
-      </w:r>
-      <w:proofErr w:type="spellEnd"/>
-      <w:r>
-        <w:rPr>
-          <w:rStyle w:val="x4k7w5x"/>
-          <w:i/>
-          <w:iCs/>
-          <w:lang w:val="en-GB"/>
-        </w:rPr>
-        <w:t xml:space="preserve"> Markup Language</w:t>
+        <w:t>xt Markup Language</w:t>
       </w:r>
     </w:p>
     <w:p>
@@ -3320,25 +3271,7 @@
           <w:iCs/>
           <w:lang w:val="en-GB" w:eastAsia="en-GB"/>
         </w:rPr>
-        <w:t xml:space="preserve">Strength, Weaknesses, </w:t>
-      </w:r>
-      <w:proofErr w:type="spellStart"/>
-      <w:r>
-        <w:rPr>
-          <w:i/>
-          <w:iCs/>
-          <w:lang w:val="en-GB" w:eastAsia="en-GB"/>
-        </w:rPr>
-        <w:t>Oportunities</w:t>
-      </w:r>
-      <w:proofErr w:type="spellEnd"/>
-      <w:r>
-        <w:rPr>
-          <w:i/>
-          <w:iCs/>
-          <w:lang w:val="en-GB" w:eastAsia="en-GB"/>
-        </w:rPr>
-        <w:t>, Threats</w:t>
+        <w:t>Strength, Weaknesses, Oportunities, Threats</w:t>
       </w:r>
     </w:p>
     <w:p>
@@ -3513,7 +3446,6 @@
         </w:rPr>
         <w:t xml:space="preserve"> em mais seis capítulos, além da introdução: Instigadores do projeto, onde os objetivos, intervenientes e utilizadores do sistema serão exposto;  a viabilidade do projeto, onde será analisado a viabilidade da realização do projeto num contexto real; a análise de requisitos, onde os requisitos funcionais e não funcionais, a descrição do negócio e os </w:t>
       </w:r>
-      <w:proofErr w:type="spellStart"/>
       <w:r>
         <w:rPr>
           <w:i/>
@@ -3522,7 +3454,6 @@
         </w:rPr>
         <w:t>mock-ups</w:t>
       </w:r>
-      <w:proofErr w:type="spellEnd"/>
       <w:r>
         <w:rPr>
           <w:lang w:eastAsia="en-GB"/>
@@ -4868,77 +4799,13 @@
         </w:rPr>
         <w:t xml:space="preserve">– </w:t>
       </w:r>
-      <w:proofErr w:type="spellStart"/>
       <w:r>
         <w:rPr>
           <w:i/>
           <w:iCs/>
           <w:lang w:eastAsia="en-GB"/>
         </w:rPr>
-        <w:t>Strength</w:t>
-      </w:r>
-      <w:proofErr w:type="spellEnd"/>
-      <w:r>
-        <w:rPr>
-          <w:i/>
-          <w:iCs/>
-          <w:lang w:eastAsia="en-GB"/>
-        </w:rPr>
-        <w:t xml:space="preserve">, </w:t>
-      </w:r>
-      <w:proofErr w:type="spellStart"/>
-      <w:r>
-        <w:rPr>
-          <w:i/>
-          <w:iCs/>
-          <w:lang w:eastAsia="en-GB"/>
-        </w:rPr>
-        <w:t>Weaknesses</w:t>
-      </w:r>
-      <w:proofErr w:type="spellEnd"/>
-      <w:r>
-        <w:rPr>
-          <w:i/>
-          <w:iCs/>
-          <w:lang w:eastAsia="en-GB"/>
-        </w:rPr>
-        <w:t xml:space="preserve">, </w:t>
-      </w:r>
-      <w:proofErr w:type="spellStart"/>
-      <w:r>
-        <w:rPr>
-          <w:i/>
-          <w:iCs/>
-          <w:lang w:eastAsia="en-GB"/>
-        </w:rPr>
-        <w:t>Oportunities</w:t>
-      </w:r>
-      <w:proofErr w:type="spellEnd"/>
-      <w:r>
-        <w:rPr>
-          <w:i/>
-          <w:iCs/>
-          <w:lang w:eastAsia="en-GB"/>
-        </w:rPr>
-        <w:t xml:space="preserve">, </w:t>
-      </w:r>
-      <w:proofErr w:type="spellStart"/>
-      <w:r>
-        <w:rPr>
-          <w:i/>
-          <w:iCs/>
-          <w:lang w:eastAsia="en-GB"/>
-        </w:rPr>
-        <w:t>Threats</w:t>
-      </w:r>
-      <w:proofErr w:type="spellEnd"/>
-      <w:r>
-        <w:rPr>
-          <w:i/>
-          <w:iCs/>
-          <w:lang w:eastAsia="en-GB"/>
-        </w:rPr>
-        <w:t xml:space="preserve"> -</w:t>
+        <w:t>Strength, Weaknesses, Oportunities, Threats -</w:t>
       </w:r>
       <w:r>
         <w:rPr>
@@ -5031,10 +4898,10 @@
         </w:rPr>
         <w:lastRenderedPageBreak/>
         <w:drawing>
-          <wp:inline distT="0" distB="0" distL="0" distR="0" wp14:anchorId="03781317" wp14:editId="001F2047">
-            <wp:extent cx="3710806" cy="4240924"/>
+          <wp:inline distT="0" distB="0" distL="0" distR="0" wp14:anchorId="56015D69" wp14:editId="44AADD5A">
+            <wp:extent cx="3898733" cy="4240800"/>
             <wp:effectExtent l="0" t="0" r="0" b="0"/>
-            <wp:docPr id="1278830618" name="Imagem 1" descr="Uma imagem com texto, captura de ecrã, software, Software de multimédia&#10;&#10;Descrição gerada automaticamente"/>
+            <wp:docPr id="1619341670" name="Imagem 2" descr="Uma imagem com texto, captura de ecrã, Website, Página web&#10;&#10;Descrição gerada automaticamente"/>
             <wp:cNvGraphicFramePr>
               <a:graphicFrameLocks xmlns:a="http://schemas.openxmlformats.org/drawingml/2006/main" noChangeAspect="1"/>
             </wp:cNvGraphicFramePr>
@@ -5042,30 +4909,36 @@
               <a:graphicData uri="http://schemas.openxmlformats.org/drawingml/2006/picture">
                 <pic:pic xmlns:pic="http://schemas.openxmlformats.org/drawingml/2006/picture">
                   <pic:nvPicPr>
-                    <pic:cNvPr id="1278830618" name="Imagem 1" descr="Uma imagem com texto, captura de ecrã, software, Software de multimédia&#10;&#10;Descrição gerada automaticamente"/>
-                    <pic:cNvPicPr/>
+                    <pic:cNvPr id="1619341670" name="Imagem 2" descr="Uma imagem com texto, captura de ecrã, Website, Página web&#10;&#10;Descrição gerada automaticamente"/>
+                    <pic:cNvPicPr>
+                      <a:picLocks noChangeAspect="1" noChangeArrowheads="1"/>
+                    </pic:cNvPicPr>
                   </pic:nvPicPr>
-                  <pic:blipFill rotWithShape="1">
-                    <a:blip r:embed="rId15"/>
-                    <a:srcRect l="20355" t="10758" r="44017" b="16855"/>
-                    <a:stretch/>
+                  <pic:blipFill>
+                    <a:blip r:embed="rId15">
+                      <a:extLst>
+                        <a:ext uri="{28A0092B-C50C-407E-A947-70E740481C1C}">
+                          <a14:useLocalDpi xmlns:a14="http://schemas.microsoft.com/office/drawing/2010/main" val="0"/>
+                        </a:ext>
+                      </a:extLst>
+                    </a:blip>
+                    <a:srcRect/>
+                    <a:stretch>
+                      <a:fillRect/>
+                    </a:stretch>
                   </pic:blipFill>
                   <pic:spPr bwMode="auto">
                     <a:xfrm>
                       <a:off x="0" y="0"/>
-                      <a:ext cx="3727947" cy="4260514"/>
+                      <a:ext cx="3898733" cy="4240800"/>
                     </a:xfrm>
                     <a:prstGeom prst="rect">
                       <a:avLst/>
                     </a:prstGeom>
+                    <a:noFill/>
                     <a:ln>
                       <a:noFill/>
                     </a:ln>
-                    <a:extLst>
-                      <a:ext uri="{53640926-AAD7-44D8-BBD7-CCE9431645EC}">
-                        <a14:shadowObscured xmlns:a14="http://schemas.microsoft.com/office/drawing/2010/main"/>
-                      </a:ext>
-                    </a:extLst>
                   </pic:spPr>
                 </pic:pic>
               </a:graphicData>
@@ -5078,8 +4951,6 @@
       <w:pPr>
         <w:pStyle w:val="Legenda"/>
       </w:pPr>
-      <w:bookmarkStart w:id="100" w:name="_Ref151809323"/>
-      <w:bookmarkStart w:id="101" w:name="_Toc156051717"/>
       <w:r>
         <w:t xml:space="preserve">Figura </w:t>
       </w:r>
@@ -5101,11 +4972,9 @@
       <w:r>
         <w:fldChar w:fldCharType="end"/>
       </w:r>
-      <w:bookmarkEnd w:id="100"/>
       <w:r>
         <w:t xml:space="preserve"> - Análise SWOT</w:t>
       </w:r>
-      <w:bookmarkEnd w:id="101"/>
     </w:p>
     <w:p>
       <w:pPr>
@@ -5319,21 +5188,21 @@
           <w:sz w:val="28"/>
           <w:szCs w:val="28"/>
         </w:rPr>
-        <w:t>, talvez a mais significativ</w:t>
+        <w:t>,</w:t>
       </w:r>
       <w:r>
         <w:rPr>
           <w:sz w:val="28"/>
           <w:szCs w:val="28"/>
         </w:rPr>
-        <w:t>a</w:t>
+        <w:t xml:space="preserve"> poderá sempre haver algum risco de privacidade dos dados, tanto dos médicos como dos utentes, caso haja falha no sistema</w:t>
       </w:r>
       <w:r>
         <w:rPr>
           <w:sz w:val="28"/>
           <w:szCs w:val="28"/>
         </w:rPr>
-        <w:t xml:space="preserve"> seja relativa ao facto de haver alternativas à utilização, como pelo recurso ao SNS, o que pode influenciar a escolha do paciente em optar ou não pela utilização deste produto.</w:t>
+        <w:t>.</w:t>
       </w:r>
     </w:p>
     <w:p>
@@ -5378,7 +5247,7 @@
       <w:pPr>
         <w:pStyle w:val="Ttulo1"/>
       </w:pPr>
-      <w:bookmarkStart w:id="102" w:name="_Toc156051701"/>
+      <w:bookmarkStart w:id="100" w:name="_Toc156051701"/>
       <w:r>
         <w:lastRenderedPageBreak/>
         <w:t>Análise</w:t>
@@ -5386,7 +5255,7 @@
       <w:r>
         <w:t xml:space="preserve"> de requisitos</w:t>
       </w:r>
-      <w:bookmarkEnd w:id="102"/>
+      <w:bookmarkEnd w:id="100"/>
     </w:p>
     <w:p>
       <w:pPr>
@@ -5409,37 +5278,37 @@
           <w:tab w:val="left" w:pos="2927"/>
         </w:tabs>
       </w:pPr>
-      <w:bookmarkStart w:id="103" w:name="_Toc148384358"/>
-      <w:bookmarkStart w:id="104" w:name="_Toc148476771"/>
-      <w:bookmarkStart w:id="105" w:name="_Toc148513960"/>
-      <w:bookmarkStart w:id="106" w:name="_Toc148555640"/>
-      <w:bookmarkStart w:id="107" w:name="_Toc148556018"/>
-      <w:bookmarkStart w:id="108" w:name="_Toc148557899"/>
-      <w:bookmarkStart w:id="109" w:name="_Toc148558209"/>
-      <w:bookmarkStart w:id="110" w:name="_Toc148725972"/>
-      <w:bookmarkStart w:id="111" w:name="_Toc156051702"/>
+      <w:bookmarkStart w:id="101" w:name="_Toc148384358"/>
+      <w:bookmarkStart w:id="102" w:name="_Toc148476771"/>
+      <w:bookmarkStart w:id="103" w:name="_Toc148513960"/>
+      <w:bookmarkStart w:id="104" w:name="_Toc148555640"/>
+      <w:bookmarkStart w:id="105" w:name="_Toc148556018"/>
+      <w:bookmarkStart w:id="106" w:name="_Toc148557899"/>
+      <w:bookmarkStart w:id="107" w:name="_Toc148558209"/>
+      <w:bookmarkStart w:id="108" w:name="_Toc148725972"/>
+      <w:bookmarkStart w:id="109" w:name="_Toc156051702"/>
+      <w:bookmarkEnd w:id="101"/>
+      <w:bookmarkEnd w:id="102"/>
       <w:bookmarkEnd w:id="103"/>
       <w:bookmarkEnd w:id="104"/>
       <w:bookmarkEnd w:id="105"/>
       <w:bookmarkEnd w:id="106"/>
       <w:bookmarkEnd w:id="107"/>
       <w:bookmarkEnd w:id="108"/>
+      <w:r>
+        <w:t>Requisitos funcionais</w:t>
+      </w:r>
+      <w:bookmarkStart w:id="110" w:name="_Toc150003548"/>
+      <w:bookmarkStart w:id="111" w:name="_Toc150330436"/>
+      <w:bookmarkStart w:id="112" w:name="_Toc150330486"/>
+      <w:bookmarkStart w:id="113" w:name="_Toc150528278"/>
+      <w:bookmarkStart w:id="114" w:name="_Toc150933494"/>
       <w:bookmarkEnd w:id="109"/>
       <w:bookmarkEnd w:id="110"/>
-      <w:r>
-        <w:t>Requisitos funcionais</w:t>
-      </w:r>
-      <w:bookmarkStart w:id="112" w:name="_Toc150003548"/>
-      <w:bookmarkStart w:id="113" w:name="_Toc150330436"/>
-      <w:bookmarkStart w:id="114" w:name="_Toc150330486"/>
-      <w:bookmarkStart w:id="115" w:name="_Toc150528278"/>
-      <w:bookmarkStart w:id="116" w:name="_Toc150933494"/>
       <w:bookmarkEnd w:id="111"/>
       <w:bookmarkEnd w:id="112"/>
       <w:bookmarkEnd w:id="113"/>
       <w:bookmarkEnd w:id="114"/>
-      <w:bookmarkEnd w:id="115"/>
-      <w:bookmarkEnd w:id="116"/>
     </w:p>
     <w:p>
       <w:pPr>
@@ -5631,31 +5500,13 @@
             <w:r>
               <w:t>/</w:t>
             </w:r>
-            <w:proofErr w:type="spellStart"/>
             <w:r>
               <w:rPr>
                 <w:i/>
                 <w:iCs/>
               </w:rPr>
-              <w:t>sign</w:t>
-            </w:r>
-            <w:proofErr w:type="spellEnd"/>
-            <w:r>
-              <w:rPr>
-                <w:i/>
-                <w:iCs/>
-              </w:rPr>
-              <w:t xml:space="preserve"> </w:t>
-            </w:r>
-            <w:proofErr w:type="spellStart"/>
-            <w:r>
-              <w:rPr>
-                <w:i/>
-                <w:iCs/>
-              </w:rPr>
-              <w:t>up</w:t>
-            </w:r>
-            <w:proofErr w:type="spellEnd"/>
+              <w:t>sign up</w:t>
+            </w:r>
           </w:p>
         </w:tc>
       </w:tr>
@@ -5667,8 +5518,8 @@
           <w:lang w:eastAsia="en-GB"/>
         </w:rPr>
       </w:pPr>
-      <w:bookmarkStart w:id="117" w:name="_Ref151810397"/>
-      <w:bookmarkStart w:id="118" w:name="_Toc156051718"/>
+      <w:bookmarkStart w:id="115" w:name="_Ref151810397"/>
+      <w:bookmarkStart w:id="116" w:name="_Toc156051718"/>
       <w:r>
         <w:t xml:space="preserve">Tabela </w:t>
       </w:r>
@@ -5690,7 +5541,7 @@
       <w:r>
         <w:fldChar w:fldCharType="end"/>
       </w:r>
-      <w:bookmarkEnd w:id="117"/>
+      <w:bookmarkEnd w:id="115"/>
       <w:r>
         <w:t xml:space="preserve"> - RF </w:t>
       </w:r>
@@ -5700,7 +5551,7 @@
       <w:r>
         <w:t xml:space="preserve"> utilizador</w:t>
       </w:r>
-      <w:bookmarkEnd w:id="118"/>
+      <w:bookmarkEnd w:id="116"/>
     </w:p>
     <w:tbl>
       <w:tblPr>
@@ -6106,7 +5957,7 @@
           <w:lang w:eastAsia="en-GB"/>
         </w:rPr>
       </w:pPr>
-      <w:bookmarkStart w:id="119" w:name="_Toc156051719"/>
+      <w:bookmarkStart w:id="117" w:name="_Toc156051719"/>
       <w:r>
         <w:t xml:space="preserve">Tabela </w:t>
       </w:r>
@@ -6131,7 +5982,7 @@
       <w:r>
         <w:t xml:space="preserve"> - RF de utente</w:t>
       </w:r>
-      <w:bookmarkEnd w:id="119"/>
+      <w:bookmarkEnd w:id="117"/>
     </w:p>
     <w:tbl>
       <w:tblPr>
@@ -6403,7 +6254,7 @@
       <w:pPr>
         <w:pStyle w:val="Legenda"/>
       </w:pPr>
-      <w:bookmarkStart w:id="120" w:name="_Toc156051720"/>
+      <w:bookmarkStart w:id="118" w:name="_Toc156051720"/>
       <w:r>
         <w:t xml:space="preserve">Tabela </w:t>
       </w:r>
@@ -6434,7 +6285,7 @@
       <w:r>
         <w:t>édico</w:t>
       </w:r>
-      <w:bookmarkEnd w:id="120"/>
+      <w:bookmarkEnd w:id="118"/>
     </w:p>
     <w:tbl>
       <w:tblPr>
@@ -6621,8 +6472,8 @@
       <w:pPr>
         <w:pStyle w:val="Legenda"/>
       </w:pPr>
-      <w:bookmarkStart w:id="121" w:name="_Ref151810484"/>
-      <w:bookmarkStart w:id="122" w:name="_Toc156051721"/>
+      <w:bookmarkStart w:id="119" w:name="_Ref151810484"/>
+      <w:bookmarkStart w:id="120" w:name="_Toc156051721"/>
       <w:r>
         <w:t xml:space="preserve">Tabela </w:t>
       </w:r>
@@ -6644,11 +6495,11 @@
       <w:r>
         <w:fldChar w:fldCharType="end"/>
       </w:r>
-      <w:bookmarkEnd w:id="121"/>
+      <w:bookmarkEnd w:id="119"/>
       <w:r>
         <w:t xml:space="preserve"> - RF de administrativo</w:t>
       </w:r>
-      <w:bookmarkEnd w:id="122"/>
+      <w:bookmarkEnd w:id="120"/>
     </w:p>
     <w:p/>
     <w:p>
@@ -6745,7 +6596,7 @@
       <w:pPr>
         <w:pStyle w:val="Legenda"/>
       </w:pPr>
-      <w:bookmarkStart w:id="123" w:name="_Ref156102758"/>
+      <w:bookmarkStart w:id="121" w:name="_Ref156102758"/>
       <w:r>
         <w:t xml:space="preserve">Figura </w:t>
       </w:r>
@@ -6762,12 +6613,12 @@
         <w:rPr>
           <w:noProof/>
         </w:rPr>
-        <w:t>3</w:t>
+        <w:t>4</w:t>
       </w:r>
       <w:r>
         <w:fldChar w:fldCharType="end"/>
       </w:r>
-      <w:bookmarkEnd w:id="123"/>
+      <w:bookmarkEnd w:id="121"/>
       <w:r>
         <w:t xml:space="preserve"> - Diagrama de pacotes do Juntas+</w:t>
       </w:r>
@@ -6797,22 +6648,22 @@
           <w:lang w:eastAsia="en-GB"/>
         </w:rPr>
       </w:pPr>
-      <w:bookmarkStart w:id="124" w:name="_Toc151755802"/>
-      <w:bookmarkStart w:id="125" w:name="_Toc151809792"/>
-      <w:bookmarkStart w:id="126" w:name="_Toc151820467"/>
-      <w:bookmarkStart w:id="127" w:name="_Toc151820500"/>
-      <w:bookmarkStart w:id="128" w:name="_Toc151820533"/>
-      <w:bookmarkStart w:id="129" w:name="_Toc152077180"/>
-      <w:bookmarkStart w:id="130" w:name="_Toc155904692"/>
-      <w:bookmarkStart w:id="131" w:name="_Toc156051703"/>
+      <w:bookmarkStart w:id="122" w:name="_Toc151755802"/>
+      <w:bookmarkStart w:id="123" w:name="_Toc151809792"/>
+      <w:bookmarkStart w:id="124" w:name="_Toc151820467"/>
+      <w:bookmarkStart w:id="125" w:name="_Toc151820500"/>
+      <w:bookmarkStart w:id="126" w:name="_Toc151820533"/>
+      <w:bookmarkStart w:id="127" w:name="_Toc152077180"/>
+      <w:bookmarkStart w:id="128" w:name="_Toc155904692"/>
+      <w:bookmarkStart w:id="129" w:name="_Toc156051703"/>
+      <w:bookmarkEnd w:id="122"/>
+      <w:bookmarkEnd w:id="123"/>
       <w:bookmarkEnd w:id="124"/>
       <w:bookmarkEnd w:id="125"/>
       <w:bookmarkEnd w:id="126"/>
       <w:bookmarkEnd w:id="127"/>
       <w:bookmarkEnd w:id="128"/>
       <w:bookmarkEnd w:id="129"/>
-      <w:bookmarkEnd w:id="130"/>
-      <w:bookmarkEnd w:id="131"/>
     </w:p>
     <w:p>
       <w:pPr>
@@ -6837,19 +6688,21 @@
           <w:lang w:eastAsia="en-GB"/>
         </w:rPr>
       </w:pPr>
-      <w:bookmarkStart w:id="132" w:name="_Toc150003549"/>
-      <w:bookmarkStart w:id="133" w:name="_Toc150330437"/>
-      <w:bookmarkStart w:id="134" w:name="_Toc150330487"/>
-      <w:bookmarkStart w:id="135" w:name="_Toc150528279"/>
-      <w:bookmarkStart w:id="136" w:name="_Toc150933495"/>
-      <w:bookmarkStart w:id="137" w:name="_Toc151755803"/>
-      <w:bookmarkStart w:id="138" w:name="_Toc151809793"/>
-      <w:bookmarkStart w:id="139" w:name="_Toc151820468"/>
-      <w:bookmarkStart w:id="140" w:name="_Toc151820501"/>
-      <w:bookmarkStart w:id="141" w:name="_Toc151820534"/>
-      <w:bookmarkStart w:id="142" w:name="_Toc152077181"/>
-      <w:bookmarkStart w:id="143" w:name="_Toc155904693"/>
-      <w:bookmarkStart w:id="144" w:name="_Toc156051704"/>
+      <w:bookmarkStart w:id="130" w:name="_Toc150003549"/>
+      <w:bookmarkStart w:id="131" w:name="_Toc150330437"/>
+      <w:bookmarkStart w:id="132" w:name="_Toc150330487"/>
+      <w:bookmarkStart w:id="133" w:name="_Toc150528279"/>
+      <w:bookmarkStart w:id="134" w:name="_Toc150933495"/>
+      <w:bookmarkStart w:id="135" w:name="_Toc151755803"/>
+      <w:bookmarkStart w:id="136" w:name="_Toc151809793"/>
+      <w:bookmarkStart w:id="137" w:name="_Toc151820468"/>
+      <w:bookmarkStart w:id="138" w:name="_Toc151820501"/>
+      <w:bookmarkStart w:id="139" w:name="_Toc151820534"/>
+      <w:bookmarkStart w:id="140" w:name="_Toc152077181"/>
+      <w:bookmarkStart w:id="141" w:name="_Toc155904693"/>
+      <w:bookmarkStart w:id="142" w:name="_Toc156051704"/>
+      <w:bookmarkEnd w:id="130"/>
+      <w:bookmarkEnd w:id="131"/>
       <w:bookmarkEnd w:id="132"/>
       <w:bookmarkEnd w:id="133"/>
       <w:bookmarkEnd w:id="134"/>
@@ -6861,8 +6714,6 @@
       <w:bookmarkEnd w:id="140"/>
       <w:bookmarkEnd w:id="141"/>
       <w:bookmarkEnd w:id="142"/>
-      <w:bookmarkEnd w:id="143"/>
-      <w:bookmarkEnd w:id="144"/>
     </w:p>
     <w:p>
       <w:pPr>
@@ -6887,19 +6738,21 @@
           <w:lang w:eastAsia="en-GB"/>
         </w:rPr>
       </w:pPr>
-      <w:bookmarkStart w:id="145" w:name="_Toc150003550"/>
-      <w:bookmarkStart w:id="146" w:name="_Toc150330438"/>
-      <w:bookmarkStart w:id="147" w:name="_Toc150330488"/>
-      <w:bookmarkStart w:id="148" w:name="_Toc150528280"/>
-      <w:bookmarkStart w:id="149" w:name="_Toc150933496"/>
-      <w:bookmarkStart w:id="150" w:name="_Toc151755804"/>
-      <w:bookmarkStart w:id="151" w:name="_Toc151809794"/>
-      <w:bookmarkStart w:id="152" w:name="_Toc151820469"/>
-      <w:bookmarkStart w:id="153" w:name="_Toc151820502"/>
-      <w:bookmarkStart w:id="154" w:name="_Toc151820535"/>
-      <w:bookmarkStart w:id="155" w:name="_Toc152077182"/>
-      <w:bookmarkStart w:id="156" w:name="_Toc155904694"/>
-      <w:bookmarkStart w:id="157" w:name="_Toc156051705"/>
+      <w:bookmarkStart w:id="143" w:name="_Toc150003550"/>
+      <w:bookmarkStart w:id="144" w:name="_Toc150330438"/>
+      <w:bookmarkStart w:id="145" w:name="_Toc150330488"/>
+      <w:bookmarkStart w:id="146" w:name="_Toc150528280"/>
+      <w:bookmarkStart w:id="147" w:name="_Toc150933496"/>
+      <w:bookmarkStart w:id="148" w:name="_Toc151755804"/>
+      <w:bookmarkStart w:id="149" w:name="_Toc151809794"/>
+      <w:bookmarkStart w:id="150" w:name="_Toc151820469"/>
+      <w:bookmarkStart w:id="151" w:name="_Toc151820502"/>
+      <w:bookmarkStart w:id="152" w:name="_Toc151820535"/>
+      <w:bookmarkStart w:id="153" w:name="_Toc152077182"/>
+      <w:bookmarkStart w:id="154" w:name="_Toc155904694"/>
+      <w:bookmarkStart w:id="155" w:name="_Toc156051705"/>
+      <w:bookmarkEnd w:id="143"/>
+      <w:bookmarkEnd w:id="144"/>
       <w:bookmarkEnd w:id="145"/>
       <w:bookmarkEnd w:id="146"/>
       <w:bookmarkEnd w:id="147"/>
@@ -6911,18 +6764,16 @@
       <w:bookmarkEnd w:id="153"/>
       <w:bookmarkEnd w:id="154"/>
       <w:bookmarkEnd w:id="155"/>
+    </w:p>
+    <w:p>
+      <w:pPr>
+        <w:pStyle w:val="Ttulo2"/>
+      </w:pPr>
+      <w:bookmarkStart w:id="156" w:name="_Toc156051706"/>
+      <w:r>
+        <w:t>Requisitos não funcionais</w:t>
+      </w:r>
       <w:bookmarkEnd w:id="156"/>
-      <w:bookmarkEnd w:id="157"/>
-    </w:p>
-    <w:p>
-      <w:pPr>
-        <w:pStyle w:val="Ttulo2"/>
-      </w:pPr>
-      <w:bookmarkStart w:id="158" w:name="_Toc156051706"/>
-      <w:r>
-        <w:t>Requisitos não funcionais</w:t>
-      </w:r>
-      <w:bookmarkEnd w:id="158"/>
     </w:p>
     <w:p>
       <w:pPr>
@@ -7572,8 +7423,8 @@
       <w:pPr>
         <w:pStyle w:val="Legenda"/>
       </w:pPr>
-      <w:bookmarkStart w:id="159" w:name="_Ref151820484"/>
-      <w:bookmarkStart w:id="160" w:name="_Toc156051722"/>
+      <w:bookmarkStart w:id="157" w:name="_Ref151820484"/>
+      <w:bookmarkStart w:id="158" w:name="_Toc156051722"/>
       <w:r>
         <w:t xml:space="preserve">Tabela </w:t>
       </w:r>
@@ -7595,11 +7446,11 @@
       <w:r>
         <w:fldChar w:fldCharType="end"/>
       </w:r>
-      <w:bookmarkEnd w:id="159"/>
+      <w:bookmarkEnd w:id="157"/>
       <w:r>
         <w:t xml:space="preserve"> - Requisitos não funcionais</w:t>
       </w:r>
-      <w:bookmarkEnd w:id="160"/>
+      <w:bookmarkEnd w:id="158"/>
     </w:p>
     <w:p>
       <w:pPr>
@@ -7999,8 +7850,8 @@
       <w:pPr>
         <w:pStyle w:val="Legenda"/>
       </w:pPr>
-      <w:bookmarkStart w:id="161" w:name="_Ref151818534"/>
-      <w:bookmarkStart w:id="162" w:name="_Toc156051723"/>
+      <w:bookmarkStart w:id="159" w:name="_Ref151818534"/>
+      <w:bookmarkStart w:id="160" w:name="_Toc156051723"/>
       <w:r>
         <w:t xml:space="preserve">Tabela </w:t>
       </w:r>
@@ -8022,11 +7873,11 @@
       <w:r>
         <w:fldChar w:fldCharType="end"/>
       </w:r>
-      <w:bookmarkEnd w:id="161"/>
+      <w:bookmarkEnd w:id="159"/>
       <w:r>
         <w:t xml:space="preserve"> - Pressupostos</w:t>
       </w:r>
-      <w:bookmarkEnd w:id="162"/>
+      <w:bookmarkEnd w:id="160"/>
     </w:p>
     <w:p>
       <w:pPr>
@@ -8297,8 +8148,8 @@
       <w:pPr>
         <w:pStyle w:val="Legenda"/>
       </w:pPr>
-      <w:bookmarkStart w:id="163" w:name="_Ref151818695"/>
-      <w:bookmarkStart w:id="164" w:name="_Toc156051724"/>
+      <w:bookmarkStart w:id="161" w:name="_Ref151818695"/>
+      <w:bookmarkStart w:id="162" w:name="_Toc156051724"/>
       <w:r>
         <w:t xml:space="preserve">Tabela </w:t>
       </w:r>
@@ -8320,24 +8171,24 @@
       <w:r>
         <w:fldChar w:fldCharType="end"/>
       </w:r>
+      <w:bookmarkEnd w:id="161"/>
+      <w:r>
+        <w:t xml:space="preserve"> - Restrições</w:t>
+      </w:r>
+      <w:bookmarkEnd w:id="162"/>
+    </w:p>
+    <w:p>
+      <w:pPr>
+        <w:pStyle w:val="Ttulo2"/>
+      </w:pPr>
+      <w:bookmarkStart w:id="163" w:name="_Toc156051707"/>
+      <w:r>
+        <w:t xml:space="preserve">Descrição </w:t>
+      </w:r>
+      <w:r>
+        <w:t>de negócio</w:t>
+      </w:r>
       <w:bookmarkEnd w:id="163"/>
-      <w:r>
-        <w:t xml:space="preserve"> - Restrições</w:t>
-      </w:r>
-      <w:bookmarkEnd w:id="164"/>
-    </w:p>
-    <w:p>
-      <w:pPr>
-        <w:pStyle w:val="Ttulo2"/>
-      </w:pPr>
-      <w:bookmarkStart w:id="165" w:name="_Toc156051707"/>
-      <w:r>
-        <w:t xml:space="preserve">Descrição </w:t>
-      </w:r>
-      <w:r>
-        <w:t>de negócio</w:t>
-      </w:r>
-      <w:bookmarkEnd w:id="165"/>
     </w:p>
     <w:p>
       <w:pPr>
@@ -8773,8 +8624,8 @@
       <w:pPr>
         <w:pStyle w:val="Legenda"/>
       </w:pPr>
-      <w:bookmarkStart w:id="166" w:name="_Ref151819096"/>
-      <w:bookmarkStart w:id="167" w:name="_Toc156051725"/>
+      <w:bookmarkStart w:id="164" w:name="_Ref151819096"/>
+      <w:bookmarkStart w:id="165" w:name="_Toc156051725"/>
       <w:r>
         <w:t xml:space="preserve">Tabela </w:t>
       </w:r>
@@ -8796,11 +8647,11 @@
       <w:r>
         <w:fldChar w:fldCharType="end"/>
       </w:r>
-      <w:bookmarkEnd w:id="166"/>
+      <w:bookmarkEnd w:id="164"/>
       <w:r>
         <w:t xml:space="preserve"> - Regras de negócio</w:t>
       </w:r>
-      <w:bookmarkEnd w:id="167"/>
+      <w:bookmarkEnd w:id="165"/>
     </w:p>
     <w:p>
       <w:r>
@@ -9400,8 +9251,8 @@
       <w:pPr>
         <w:pStyle w:val="Legenda"/>
       </w:pPr>
-      <w:bookmarkStart w:id="168" w:name="_Ref151820517"/>
-      <w:bookmarkStart w:id="169" w:name="_Toc156051726"/>
+      <w:bookmarkStart w:id="166" w:name="_Ref151820517"/>
+      <w:bookmarkStart w:id="167" w:name="_Toc156051726"/>
       <w:r>
         <w:t xml:space="preserve">Tabela </w:t>
       </w:r>
@@ -9423,11 +9274,11 @@
       <w:r>
         <w:fldChar w:fldCharType="end"/>
       </w:r>
-      <w:bookmarkEnd w:id="168"/>
+      <w:bookmarkEnd w:id="166"/>
       <w:r>
         <w:t xml:space="preserve"> - Processos de negócio</w:t>
       </w:r>
-      <w:bookmarkEnd w:id="169"/>
+      <w:bookmarkEnd w:id="167"/>
     </w:p>
     <w:p>
       <w:pPr>
@@ -9437,8 +9288,7 @@
           <w:iCs/>
         </w:rPr>
       </w:pPr>
-      <w:bookmarkStart w:id="170" w:name="_Toc156051708"/>
-      <w:proofErr w:type="spellStart"/>
+      <w:bookmarkStart w:id="168" w:name="_Toc156051708"/>
       <w:r>
         <w:rPr>
           <w:i/>
@@ -9446,8 +9296,7 @@
         </w:rPr>
         <w:t>Mock-ups</w:t>
       </w:r>
-      <w:bookmarkEnd w:id="170"/>
-      <w:proofErr w:type="spellEnd"/>
+      <w:bookmarkEnd w:id="168"/>
     </w:p>
     <w:p>
       <w:pPr>
@@ -9501,12 +9350,12 @@
       <w:pPr>
         <w:pStyle w:val="Ttulo1"/>
       </w:pPr>
-      <w:bookmarkStart w:id="171" w:name="_Toc156051709"/>
+      <w:bookmarkStart w:id="169" w:name="_Toc156051709"/>
       <w:r>
         <w:lastRenderedPageBreak/>
         <w:t>Implementação</w:t>
       </w:r>
-      <w:bookmarkEnd w:id="171"/>
+      <w:bookmarkEnd w:id="169"/>
     </w:p>
     <w:p>
       <w:pPr>
@@ -9525,13 +9374,7 @@
         <w:rPr>
           <w:rStyle w:val="x4k7w5x"/>
         </w:rPr>
-        <w:t>x</w:t>
-      </w:r>
-      <w:r>
-        <w:rPr>
-          <w:rStyle w:val="x4k7w5x"/>
-        </w:rPr>
-        <w:t>postos a arquitetura e tecnologias utilizadas, cenários de integração com outros sistemas de informação e a metodologia utilizada</w:t>
+        <w:t>xpostos a arquitetura e tecnologias utilizadas, cenários de integração com outros sistemas de informação e a metodologia utilizada</w:t>
       </w:r>
       <w:r>
         <w:rPr>
@@ -9544,11 +9387,11 @@
       <w:pPr>
         <w:pStyle w:val="Ttulo2"/>
       </w:pPr>
-      <w:bookmarkStart w:id="172" w:name="_Toc156051710"/>
+      <w:bookmarkStart w:id="170" w:name="_Toc156051710"/>
       <w:r>
         <w:t>Arquitetura e tecnologias</w:t>
       </w:r>
-      <w:bookmarkEnd w:id="172"/>
+      <w:bookmarkEnd w:id="170"/>
     </w:p>
     <w:p>
       <w:pPr>
@@ -9658,7 +9501,7 @@
       <w:pPr>
         <w:pStyle w:val="Legenda"/>
       </w:pPr>
-      <w:bookmarkStart w:id="173" w:name="_Ref156100131"/>
+      <w:bookmarkStart w:id="171" w:name="_Ref156100131"/>
       <w:r>
         <w:t xml:space="preserve">Figura </w:t>
       </w:r>
@@ -9675,12 +9518,12 @@
         <w:rPr>
           <w:noProof/>
         </w:rPr>
-        <w:t>4</w:t>
+        <w:t>5</w:t>
       </w:r>
       <w:r>
         <w:fldChar w:fldCharType="end"/>
       </w:r>
-      <w:bookmarkEnd w:id="173"/>
+      <w:bookmarkEnd w:id="171"/>
       <w:r>
         <w:t xml:space="preserve"> - Arquitetura de tecnologias da Juntas+</w:t>
       </w:r>
@@ -9698,7 +9541,6 @@
         </w:rPr>
         <w:t xml:space="preserve">A escolha do </w:t>
       </w:r>
-      <w:proofErr w:type="spellStart"/>
       <w:r>
         <w:rPr>
           <w:i/>
@@ -9707,7 +9549,6 @@
         </w:rPr>
         <w:t>Front-end</w:t>
       </w:r>
-      <w:proofErr w:type="spellEnd"/>
       <w:r>
         <w:rPr>
           <w:lang w:eastAsia="en-GB"/>
@@ -9740,13 +9581,7 @@
         <w:rPr>
           <w:lang w:eastAsia="en-GB"/>
         </w:rPr>
-        <w:t xml:space="preserve"> foi uma linguagem nova aprendida para o desenvolvimento da aplicação</w:t>
-      </w:r>
-      <w:r>
-        <w:rPr>
-          <w:lang w:eastAsia="en-GB"/>
-        </w:rPr>
-        <w:t xml:space="preserve">, já tendo sido </w:t>
+        <w:t xml:space="preserve"> foi uma linguagem nova aprendida para o desenvolvimento da aplicação, já tendo sido </w:t>
       </w:r>
       <w:r>
         <w:rPr>
@@ -9760,7 +9595,6 @@
         </w:rPr>
         <w:t xml:space="preserve"> para permitir a comunicação da base de dados com o </w:t>
       </w:r>
-      <w:proofErr w:type="spellStart"/>
       <w:r>
         <w:rPr>
           <w:i/>
@@ -9769,7 +9603,6 @@
         </w:rPr>
         <w:t>Front-end</w:t>
       </w:r>
-      <w:proofErr w:type="spellEnd"/>
       <w:r>
         <w:rPr>
           <w:lang w:eastAsia="en-GB"/>
@@ -9786,11 +9619,11 @@
       <w:pPr>
         <w:pStyle w:val="Ttulo2"/>
       </w:pPr>
-      <w:bookmarkStart w:id="174" w:name="_Toc156051711"/>
+      <w:bookmarkStart w:id="172" w:name="_Toc156051711"/>
       <w:r>
         <w:t>Cenários de integração</w:t>
       </w:r>
-      <w:bookmarkEnd w:id="174"/>
+      <w:bookmarkEnd w:id="172"/>
     </w:p>
     <w:p>
       <w:pPr>
@@ -9809,13 +9642,7 @@
         <w:rPr>
           <w:rStyle w:val="x4k7w5x"/>
         </w:rPr>
-        <w:t>x</w:t>
-      </w:r>
-      <w:r>
-        <w:rPr>
-          <w:rStyle w:val="x4k7w5x"/>
-        </w:rPr>
-        <w:t>to real, qualquer aplicação funcione, em especial sistemas ligados à saúde</w:t>
+        <w:t>xto real, qualquer aplicação funcione, em especial sistemas ligados à saúde</w:t>
       </w:r>
     </w:p>
     <w:p>
@@ -9829,12 +9656,12 @@
       <w:pPr>
         <w:pStyle w:val="Ttulo2"/>
       </w:pPr>
-      <w:bookmarkStart w:id="175" w:name="_Toc156051712"/>
+      <w:bookmarkStart w:id="173" w:name="_Toc156051712"/>
       <w:r>
         <w:lastRenderedPageBreak/>
         <w:t>Metodologia</w:t>
       </w:r>
-      <w:bookmarkEnd w:id="175"/>
+      <w:bookmarkEnd w:id="173"/>
     </w:p>
     <w:p>
       <w:pPr>
@@ -9847,27 +9674,8 @@
         <w:rPr>
           <w:lang w:eastAsia="en-GB"/>
         </w:rPr>
-        <w:t>A metodologia utilizada foi de trabalho individual, onde cada membro decidiu o que iria implementar, conforme a sua zona de maior conforto. Por exemplo, a Ana</w:t>
-      </w:r>
-      <w:r>
-        <w:rPr>
-          <w:lang w:eastAsia="en-GB"/>
-        </w:rPr>
-        <w:t xml:space="preserve"> Beatriz</w:t>
-      </w:r>
-      <w:r>
-        <w:rPr>
-          <w:lang w:eastAsia="en-GB"/>
-        </w:rPr>
-        <w:t xml:space="preserve"> foi o elemento principal na implementação</w:t>
-      </w:r>
-      <w:r>
-        <w:rPr>
-          <w:lang w:eastAsia="en-GB"/>
-        </w:rPr>
-        <w:t xml:space="preserve">, tendo sido a principal na implementação da API e de algum </w:t>
-      </w:r>
-      <w:proofErr w:type="spellStart"/>
+        <w:t xml:space="preserve">A metodologia utilizada foi de trabalho individual, onde cada membro decidiu o que iria implementar, conforme a sua zona de maior conforto. Por exemplo, a Ana Beatriz foi o elemento principal na implementação, tendo sido a principal na implementação da API e de algum </w:t>
+      </w:r>
       <w:r>
         <w:rPr>
           <w:i/>
@@ -9876,18 +9684,11 @@
         </w:rPr>
         <w:t>Front-End</w:t>
       </w:r>
-      <w:proofErr w:type="spellEnd"/>
-      <w:r>
-        <w:rPr>
-          <w:lang w:eastAsia="en-GB"/>
-        </w:rPr>
-        <w:t>, tendo a Ana Pinto ajudado também nessa componente e sendo o principal na análise de requisitos e viabilidade</w:t>
-      </w:r>
-      <w:r>
-        <w:rPr>
-          <w:lang w:eastAsia="en-GB"/>
-        </w:rPr>
-        <w:t xml:space="preserve">. A Diana ficou responsável pela implementação da base de dados e construção do relatório. </w:t>
+      <w:r>
+        <w:rPr>
+          <w:lang w:eastAsia="en-GB"/>
+        </w:rPr>
+        <w:t xml:space="preserve">, tendo a Ana Pinto ajudado também nessa componente e sendo o principal na análise de requisitos e viabilidade. A Diana ficou responsável pela implementação da base de dados e construção do relatório. </w:t>
       </w:r>
     </w:p>
     <w:p>
@@ -10276,14 +10077,12 @@
           </wp:anchor>
         </w:drawing>
       </w:r>
-      <w:proofErr w:type="spellStart"/>
       <w:r>
         <w:rPr>
           <w:lang w:eastAsia="en-GB"/>
         </w:rPr>
         <w:t>PgAdmin</w:t>
       </w:r>
-      <w:proofErr w:type="spellEnd"/>
     </w:p>
     <w:p>
       <w:pPr>
@@ -10338,7 +10137,7 @@
           <w:noProof/>
         </w:rPr>
         <w:drawing>
-          <wp:anchor distT="0" distB="0" distL="114300" distR="114300" simplePos="0" relativeHeight="251665408" behindDoc="0" locked="0" layoutInCell="1" allowOverlap="1" wp14:anchorId="5E197E30" wp14:editId="06931036">
+          <wp:anchor distT="0" distB="0" distL="114300" distR="114300" simplePos="0" relativeHeight="251659264" behindDoc="0" locked="0" layoutInCell="1" allowOverlap="1" wp14:anchorId="5E197E30" wp14:editId="0758BC03">
             <wp:simplePos x="0" y="0"/>
             <wp:positionH relativeFrom="column">
               <wp:posOffset>270326</wp:posOffset>
@@ -10411,14 +10210,12 @@
           </wp:anchor>
         </w:drawing>
       </w:r>
-      <w:proofErr w:type="spellStart"/>
       <w:r>
         <w:rPr>
           <w:lang w:eastAsia="en-GB"/>
         </w:rPr>
         <w:t>Supabase</w:t>
       </w:r>
-      <w:proofErr w:type="spellEnd"/>
     </w:p>
     <w:p>
       <w:pPr>
@@ -10428,7 +10225,6 @@
           <w:lang w:eastAsia="en-GB"/>
         </w:rPr>
       </w:pPr>
-      <w:proofErr w:type="spellStart"/>
       <w:r>
         <w:rPr>
           <w:i/>
@@ -10437,7 +10233,6 @@
         </w:rPr>
         <w:t>Cloud</w:t>
       </w:r>
-      <w:proofErr w:type="spellEnd"/>
       <w:r>
         <w:rPr>
           <w:lang w:eastAsia="en-GB"/>
@@ -10458,7 +10253,6 @@
         </w:rPr>
         <w:t xml:space="preserve">Utilizado para dar </w:t>
       </w:r>
-      <w:proofErr w:type="spellStart"/>
       <w:r>
         <w:rPr>
           <w:i/>
@@ -10467,7 +10261,6 @@
         </w:rPr>
         <w:t>host</w:t>
       </w:r>
-      <w:proofErr w:type="spellEnd"/>
       <w:r>
         <w:rPr>
           <w:lang w:eastAsia="en-GB"/>
@@ -10588,44 +10381,8 @@
         <w:rPr>
           <w:lang w:eastAsia="en-GB"/>
         </w:rPr>
-        <w:t xml:space="preserve">Visual </w:t>
-      </w:r>
-      <w:proofErr w:type="spellStart"/>
-      <w:r>
-        <w:rPr>
-          <w:lang w:eastAsia="en-GB"/>
-        </w:rPr>
-        <w:t>Studio</w:t>
-      </w:r>
-      <w:proofErr w:type="spellEnd"/>
-      <w:r>
-        <w:rPr>
-          <w:lang w:eastAsia="en-GB"/>
-        </w:rPr>
-        <w:t xml:space="preserve"> </w:t>
-      </w:r>
-      <w:proofErr w:type="spellStart"/>
-      <w:r>
-        <w:rPr>
-          <w:lang w:eastAsia="en-GB"/>
-        </w:rPr>
-        <w:t>Code</w:t>
-      </w:r>
-      <w:proofErr w:type="spellEnd"/>
-      <w:r>
-        <w:rPr>
-          <w:lang w:eastAsia="en-GB"/>
-        </w:rPr>
-        <w:t xml:space="preserve"> - </w:t>
-      </w:r>
-      <w:proofErr w:type="spellStart"/>
-      <w:r>
-        <w:rPr>
-          <w:lang w:eastAsia="en-GB"/>
-        </w:rPr>
-        <w:t>VSCode</w:t>
-      </w:r>
-      <w:proofErr w:type="spellEnd"/>
+        <w:t>Visual Studio Code - VSCode</w:t>
+      </w:r>
     </w:p>
     <w:p>
       <w:pPr>
@@ -10685,7 +10442,7 @@
           <w:noProof/>
         </w:rPr>
         <w:drawing>
-          <wp:anchor distT="0" distB="0" distL="114300" distR="114300" simplePos="0" relativeHeight="251661312" behindDoc="1" locked="0" layoutInCell="1" allowOverlap="1" wp14:anchorId="02756340" wp14:editId="13A6F1B3">
+          <wp:anchor distT="0" distB="0" distL="114300" distR="114300" simplePos="0" relativeHeight="251658240" behindDoc="1" locked="0" layoutInCell="1" allowOverlap="1" wp14:anchorId="02756340" wp14:editId="13A6F1B3">
             <wp:simplePos x="0" y="0"/>
             <wp:positionH relativeFrom="column">
               <wp:posOffset>271334</wp:posOffset>
@@ -10750,14 +10507,12 @@
           </wp:anchor>
         </w:drawing>
       </w:r>
-      <w:proofErr w:type="spellStart"/>
       <w:r>
         <w:rPr>
           <w:lang w:eastAsia="en-GB"/>
         </w:rPr>
         <w:t>Figma</w:t>
       </w:r>
-      <w:proofErr w:type="spellEnd"/>
     </w:p>
     <w:p>
       <w:pPr>
@@ -10771,7 +10526,6 @@
         </w:rPr>
         <w:t xml:space="preserve">Utilizado para a realização dos </w:t>
       </w:r>
-      <w:proofErr w:type="spellStart"/>
       <w:r>
         <w:rPr>
           <w:i/>
@@ -10780,7 +10534,6 @@
         </w:rPr>
         <w:t>mockups</w:t>
       </w:r>
-      <w:proofErr w:type="spellEnd"/>
     </w:p>
     <w:p>
       <w:pPr>
@@ -10889,14 +10642,12 @@
           </wp:anchor>
         </w:drawing>
       </w:r>
-      <w:proofErr w:type="spellStart"/>
       <w:r>
         <w:rPr>
           <w:lang w:eastAsia="en-GB"/>
         </w:rPr>
         <w:t>Discord</w:t>
       </w:r>
-      <w:proofErr w:type="spellEnd"/>
     </w:p>
     <w:p>
       <w:pPr>
@@ -10953,7 +10704,7 @@
           <w:noProof/>
         </w:rPr>
         <w:drawing>
-          <wp:anchor distT="0" distB="0" distL="114300" distR="114300" simplePos="0" relativeHeight="251659264" behindDoc="0" locked="0" layoutInCell="1" allowOverlap="1" wp14:anchorId="7BE35016" wp14:editId="3BE19586">
+          <wp:anchor distT="0" distB="0" distL="114300" distR="114300" simplePos="0" relativeHeight="251656192" behindDoc="0" locked="0" layoutInCell="1" allowOverlap="1" wp14:anchorId="7BE35016" wp14:editId="3BE19586">
             <wp:simplePos x="0" y="0"/>
             <wp:positionH relativeFrom="column">
               <wp:posOffset>293674</wp:posOffset>
@@ -11023,14 +10774,12 @@
           </wp:anchor>
         </w:drawing>
       </w:r>
-      <w:proofErr w:type="spellStart"/>
       <w:r>
         <w:rPr>
           <w:lang w:eastAsia="en-GB"/>
         </w:rPr>
         <w:t>Whatsapp</w:t>
       </w:r>
-      <w:proofErr w:type="spellEnd"/>
     </w:p>
     <w:p>
       <w:pPr>
@@ -11079,7 +10828,6 @@
           <w:lang w:eastAsia="en-GB"/>
         </w:rPr>
       </w:pPr>
-      <w:proofErr w:type="spellStart"/>
       <w:r>
         <w:rPr>
           <w:b/>
@@ -11088,31 +10836,8 @@
           <w:iCs/>
           <w:lang w:eastAsia="en-GB"/>
         </w:rPr>
-        <w:t>Version</w:t>
-      </w:r>
-      <w:proofErr w:type="spellEnd"/>
-      <w:r>
-        <w:rPr>
-          <w:b/>
-          <w:bCs/>
-          <w:i/>
-          <w:iCs/>
-          <w:lang w:eastAsia="en-GB"/>
-        </w:rPr>
-        <w:t xml:space="preserve"> </w:t>
-      </w:r>
-      <w:proofErr w:type="spellStart"/>
-      <w:r>
-        <w:rPr>
-          <w:b/>
-          <w:bCs/>
-          <w:i/>
-          <w:iCs/>
-          <w:lang w:eastAsia="en-GB"/>
-        </w:rPr>
-        <w:t>Control</w:t>
-      </w:r>
-      <w:proofErr w:type="spellEnd"/>
+        <w:t>Version Control</w:t>
+      </w:r>
       <w:r>
         <w:rPr>
           <w:b/>
@@ -11147,7 +10872,7 @@
           <w:noProof/>
         </w:rPr>
         <w:drawing>
-          <wp:anchor distT="0" distB="0" distL="114300" distR="114300" simplePos="0" relativeHeight="251660288" behindDoc="1" locked="0" layoutInCell="1" allowOverlap="1" wp14:anchorId="1F50E443" wp14:editId="58321044">
+          <wp:anchor distT="0" distB="0" distL="114300" distR="114300" simplePos="0" relativeHeight="251657216" behindDoc="1" locked="0" layoutInCell="1" allowOverlap="1" wp14:anchorId="1F50E443" wp14:editId="58321044">
             <wp:simplePos x="0" y="0"/>
             <wp:positionH relativeFrom="column">
               <wp:posOffset>260985</wp:posOffset>
@@ -11203,14 +10928,12 @@
           </wp:anchor>
         </w:drawing>
       </w:r>
-      <w:proofErr w:type="spellStart"/>
       <w:r>
         <w:rPr>
           <w:lang w:eastAsia="en-GB"/>
         </w:rPr>
         <w:t>GitBash</w:t>
       </w:r>
-      <w:proofErr w:type="spellEnd"/>
     </w:p>
     <w:p>
       <w:pPr>
@@ -11225,7 +10948,6 @@
         </w:rPr>
         <w:t xml:space="preserve">Terminal de </w:t>
       </w:r>
-      <w:proofErr w:type="spellStart"/>
       <w:r>
         <w:rPr>
           <w:i/>
@@ -11234,7 +10956,6 @@
         </w:rPr>
         <w:t>Git</w:t>
       </w:r>
-      <w:proofErr w:type="spellEnd"/>
       <w:r>
         <w:rPr>
           <w:lang w:eastAsia="en-GB"/>
@@ -11421,12 +11142,12 @@
       <w:pPr>
         <w:pStyle w:val="Ttulo1"/>
       </w:pPr>
-      <w:bookmarkStart w:id="176" w:name="_Toc156051713"/>
+      <w:bookmarkStart w:id="174" w:name="_Toc156051713"/>
       <w:r>
         <w:lastRenderedPageBreak/>
         <w:t>Testes</w:t>
       </w:r>
-      <w:bookmarkEnd w:id="176"/>
+      <w:bookmarkEnd w:id="174"/>
     </w:p>
     <w:p>
       <w:pPr>
@@ -11455,7 +11176,6 @@
         </w:rPr>
         <w:t xml:space="preserve">, nomeadamente mais focado à API do </w:t>
       </w:r>
-      <w:proofErr w:type="spellStart"/>
       <w:r>
         <w:rPr>
           <w:i/>
@@ -11464,7 +11184,6 @@
         </w:rPr>
         <w:t>front-end</w:t>
       </w:r>
-      <w:proofErr w:type="spellEnd"/>
       <w:r>
         <w:rPr>
           <w:lang w:eastAsia="en-GB"/>
@@ -11504,12 +11223,12 @@
       <w:pPr>
         <w:pStyle w:val="Ttulo1"/>
       </w:pPr>
-      <w:bookmarkStart w:id="177" w:name="_Toc156051714"/>
+      <w:bookmarkStart w:id="175" w:name="_Toc156051714"/>
       <w:r>
         <w:lastRenderedPageBreak/>
         <w:t>Conclusão</w:t>
       </w:r>
-      <w:bookmarkEnd w:id="177"/>
+      <w:bookmarkEnd w:id="175"/>
     </w:p>
     <w:p>
       <w:pPr>
@@ -11529,12 +11248,12 @@
       <w:pPr>
         <w:pStyle w:val="Ttulo1"/>
       </w:pPr>
-      <w:bookmarkStart w:id="178" w:name="_Toc156051715"/>
+      <w:bookmarkStart w:id="176" w:name="_Toc156051715"/>
       <w:r>
         <w:lastRenderedPageBreak/>
         <w:t>Webgrafia</w:t>
       </w:r>
-      <w:bookmarkEnd w:id="178"/>
+      <w:bookmarkEnd w:id="176"/>
     </w:p>
     <w:p>
       <w:pPr>

</xml_diff>